<commit_message>
Update: - Pequeños ajustes al codigo - Cambio de ruta para los ficheros de pruebas acorde a los de OpenBabel
</commit_message>
<xml_diff>
--- a/InformeReuniones/Reuniones.docx
+++ b/InformeReuniones/Reuniones.docx
@@ -122,15 +122,7 @@
         <w:sym w:font="Wingdings" w:char="F0E0"/>
       </w:r>
       <w:r>
-        <w:t xml:space="preserve"> ver </w:t>
-      </w:r>
-      <w:proofErr w:type="spellStart"/>
-      <w:r>
-        <w:t>tfgs</w:t>
-      </w:r>
-      <w:proofErr w:type="spellEnd"/>
-      <w:r>
-        <w:t xml:space="preserve"> antiguos</w:t>
+        <w:t xml:space="preserve"> ver tfgs antiguos</w:t>
       </w:r>
     </w:p>
     <w:p>
@@ -195,15 +187,7 @@
         <w:jc w:val="both"/>
       </w:pPr>
       <w:r>
-        <w:t xml:space="preserve">Me enviará material de lectura, </w:t>
-      </w:r>
-      <w:proofErr w:type="spellStart"/>
-      <w:r>
-        <w:t>tfgs</w:t>
-      </w:r>
-      <w:proofErr w:type="spellEnd"/>
-      <w:r>
-        <w:t xml:space="preserve"> antiguos de referencia para que les eche un vistazo, un set de 100 moléculas </w:t>
+        <w:t xml:space="preserve">Me enviará material de lectura, tfgs antiguos de referencia para que les eche un vistazo, un set de 100 moléculas </w:t>
       </w:r>
       <w:r>
         <w:t>con los que poder realizar el análisis, y código para probar en Python.</w:t>
@@ -228,39 +212,7 @@
         <w:t xml:space="preserve">- </w:t>
       </w:r>
       <w:r>
-        <w:t xml:space="preserve">Páginas webs que usaré para las cadenas SMILES: sigmaaldrich.com / </w:t>
-      </w:r>
-      <w:proofErr w:type="spellStart"/>
-      <w:r>
-        <w:t>scifinder</w:t>
-      </w:r>
-      <w:proofErr w:type="spellEnd"/>
-      <w:r>
-        <w:t xml:space="preserve"> / </w:t>
-      </w:r>
-      <w:proofErr w:type="spellStart"/>
-      <w:r>
-        <w:t>pubchem</w:t>
-      </w:r>
-      <w:proofErr w:type="spellEnd"/>
-      <w:r>
-        <w:t xml:space="preserve"> (esto está pensado para investigación, los compuestos comerciales no los suele tener). Yo tengo que comparar </w:t>
-      </w:r>
-      <w:proofErr w:type="spellStart"/>
-      <w:r>
-        <w:t>scifinder</w:t>
-      </w:r>
-      <w:proofErr w:type="spellEnd"/>
-      <w:r>
-        <w:t xml:space="preserve"> y </w:t>
-      </w:r>
-      <w:proofErr w:type="spellStart"/>
-      <w:r>
-        <w:t>sigmaaldrich</w:t>
-      </w:r>
-      <w:proofErr w:type="spellEnd"/>
-      <w:r>
-        <w:t xml:space="preserve"> principalmente.</w:t>
+        <w:t>Páginas webs que usaré para las cadenas SMILES: sigmaaldrich.com / scifinder / pubchem (esto está pensado para investigación, los compuestos comerciales no los suele tener). Yo tengo que comparar scifinder y sigmaaldrich principalmente.</w:t>
       </w:r>
     </w:p>
     <w:p>
@@ -273,21 +225,8 @@
       <w:r>
         <w:t>[</w:t>
       </w:r>
-      <w:proofErr w:type="spellStart"/>
-      <w:r>
-        <w:t>Rdkit</w:t>
-      </w:r>
-      <w:proofErr w:type="spellEnd"/>
-      <w:r>
-        <w:t xml:space="preserve"> va muy bien para cosas básicas, pero cuando se le pide un poco más, no funciona bien. Algunas moléculas de organometalica ni </w:t>
-      </w:r>
-      <w:proofErr w:type="spellStart"/>
-      <w:r>
-        <w:t>siqueira</w:t>
-      </w:r>
-      <w:proofErr w:type="spellEnd"/>
-      <w:r>
-        <w:t xml:space="preserve"> las acepta por ser químicamente inviables. Este paquete lo podemos usar para probar y hacer una introducción de que existe más de un paquete, pero vamos a trabajar con Openbabel. (no tengo que comparar los paquetes como tal, es simplemente para probarlo)</w:t>
+      <w:r>
+        <w:t>Rdkit va muy bien para cosas básicas, pero cuando se le pide un poco más, no funciona bien. Algunas moléculas de organometalica ni siqueira las acepta por ser químicamente inviables. Este paquete lo podemos usar para probar y hacer una introducción de que existe más de un paquete, pero vamos a trabajar con Openbabel. (no tengo que comparar los paquetes como tal, es simplemente para probarlo)</w:t>
       </w:r>
     </w:p>
     <w:p>
@@ -309,23 +248,7 @@
         <w:jc w:val="both"/>
       </w:pPr>
       <w:r>
-        <w:t xml:space="preserve">Openbabel tiene un método ‘canonical’ </w:t>
-      </w:r>
-      <w:proofErr w:type="gramStart"/>
-      <w:r>
-        <w:t>que</w:t>
-      </w:r>
-      <w:proofErr w:type="gramEnd"/>
-      <w:r>
-        <w:t xml:space="preserve"> si le metes una cadena </w:t>
-      </w:r>
-      <w:proofErr w:type="spellStart"/>
-      <w:r>
-        <w:t>SMILEs</w:t>
-      </w:r>
-      <w:proofErr w:type="spellEnd"/>
-      <w:r>
-        <w:t xml:space="preserve">, lo convierte a la secuencia canónica, con la idea que todos los sinónimos de la misma molécula, debería darte el mismo canónico. Esa es la idea, pero no funciona del todo bien. </w:t>
+        <w:t xml:space="preserve">Openbabel tiene un método ‘canonical’ que si le metes una cadena SMILEs, lo convierte a la secuencia canónica, con la idea que todos los sinónimos de la misma molécula, debería darte el mismo canónico. Esa es la idea, pero no funciona del todo bien. </w:t>
       </w:r>
     </w:p>
     <w:p>
@@ -341,48 +264,19 @@
       <w:r>
         <w:t xml:space="preserve"> es crear un método canonical que </w:t>
       </w:r>
-      <w:proofErr w:type="gramStart"/>
-      <w:r>
-        <w:t>mejore</w:t>
-      </w:r>
-      <w:proofErr w:type="gramEnd"/>
-      <w:r>
-        <w:t xml:space="preserve"> aunque sea mínimamente eso</w:t>
-      </w:r>
-      <w:r>
-        <w:t xml:space="preserve">, específicamente para moléculas </w:t>
-      </w:r>
-      <w:proofErr w:type="spellStart"/>
-      <w:r>
-        <w:t>organometalicas</w:t>
-      </w:r>
-      <w:proofErr w:type="spellEnd"/>
-      <w:r>
-        <w:t xml:space="preserve">. </w:t>
-      </w:r>
-    </w:p>
-    <w:p>
-      <w:pPr>
-        <w:jc w:val="both"/>
-      </w:pPr>
-      <w:r>
-        <w:t xml:space="preserve">Cosas que hacen mal todos los paquetes: dibujar. Para las moléculas convencionales va muy bien, para las orgánicas/inorgánicas también; pero las </w:t>
-      </w:r>
-      <w:proofErr w:type="spellStart"/>
-      <w:r>
-        <w:t>organometalicas</w:t>
-      </w:r>
-      <w:proofErr w:type="spellEnd"/>
-      <w:r>
-        <w:t xml:space="preserve"> le cuesta. </w:t>
-      </w:r>
-      <w:proofErr w:type="spellStart"/>
-      <w:r>
-        <w:t>SciFinder</w:t>
-      </w:r>
-      <w:proofErr w:type="spellEnd"/>
-      <w:r>
-        <w:t xml:space="preserve"> por otro lado, hace los dibujos mucho mejor, pero es de pago y no tenemos ac</w:t>
+      <w:r>
+        <w:t>mejore aunque sea mínimamente eso</w:t>
+      </w:r>
+      <w:r>
+        <w:t xml:space="preserve">, específicamente para moléculas organometalicas. </w:t>
+      </w:r>
+    </w:p>
+    <w:p>
+      <w:pPr>
+        <w:jc w:val="both"/>
+      </w:pPr>
+      <w:r>
+        <w:t>Cosas que hacen mal todos los paquetes: dibujar. Para las moléculas convencionales va muy bien, para las orgánicas/inorgánicas también; pero las organometalicas le cuesta. SciFinder por otro lado, hace los dibujos mucho mejor, pero es de pago y no tenemos ac</w:t>
       </w:r>
       <w:r>
         <w:t>ceso al código de como lo hacen.</w:t>
@@ -393,39 +287,7 @@
         <w:jc w:val="both"/>
       </w:pPr>
       <w:r>
-        <w:t xml:space="preserve">Hay un paquete que usan los químicos para dibujar, que es </w:t>
-      </w:r>
-      <w:proofErr w:type="spellStart"/>
-      <w:r>
-        <w:t>chemdraw</w:t>
-      </w:r>
-      <w:proofErr w:type="spellEnd"/>
-      <w:r>
-        <w:t xml:space="preserve"> o algo así. Pero solo funciona con </w:t>
-      </w:r>
-      <w:proofErr w:type="spellStart"/>
-      <w:r>
-        <w:t>RDkit</w:t>
-      </w:r>
-      <w:proofErr w:type="spellEnd"/>
-      <w:r>
-        <w:t xml:space="preserve">, y como </w:t>
-      </w:r>
-      <w:proofErr w:type="spellStart"/>
-      <w:r>
-        <w:t>rdkit</w:t>
-      </w:r>
-      <w:proofErr w:type="spellEnd"/>
-      <w:r>
-        <w:t xml:space="preserve"> no se traga las moléculas </w:t>
-      </w:r>
-      <w:proofErr w:type="spellStart"/>
-      <w:r>
-        <w:t>organometalicas</w:t>
-      </w:r>
-      <w:proofErr w:type="spellEnd"/>
-      <w:r>
-        <w:t>, no podemos usar esto.</w:t>
+        <w:t>Hay un paquete que usan los químicos para dibujar, que es chemdraw o algo así. Pero solo funciona con RDkit, y como rdkit no se traga las moléculas organometalicas, no podemos usar esto.</w:t>
       </w:r>
       <w:r>
         <w:t>]</w:t>
@@ -457,15 +319,7 @@
         <w:jc w:val="both"/>
       </w:pPr>
       <w:r>
-        <w:t xml:space="preserve">Leer </w:t>
-      </w:r>
-      <w:proofErr w:type="spellStart"/>
-      <w:r>
-        <w:t>papers</w:t>
-      </w:r>
-      <w:proofErr w:type="spellEnd"/>
-      <w:r>
-        <w:t xml:space="preserve"> y material</w:t>
+        <w:t>Leer papers y material</w:t>
       </w:r>
       <w:r>
         <w:t xml:space="preserve"> </w:t>
@@ -515,15 +369,7 @@
         <w:jc w:val="both"/>
       </w:pPr>
       <w:r>
-        <w:t xml:space="preserve">Estudiar y escoger metodología de trabajo (tradicional o </w:t>
-      </w:r>
-      <w:proofErr w:type="spellStart"/>
-      <w:r>
-        <w:t>agil</w:t>
-      </w:r>
-      <w:proofErr w:type="spellEnd"/>
-      <w:r>
-        <w:t xml:space="preserve">) </w:t>
+        <w:t xml:space="preserve">Estudiar y escoger metodología de trabajo (tradicional o agil) </w:t>
       </w:r>
       <w:r>
         <w:sym w:font="Wingdings" w:char="F0E0"/>
@@ -572,13 +418,8 @@
         </w:numPr>
         <w:jc w:val="both"/>
       </w:pPr>
-      <w:proofErr w:type="spellStart"/>
-      <w:r>
-        <w:t>Analisis</w:t>
-      </w:r>
-      <w:proofErr w:type="spellEnd"/>
-      <w:r>
-        <w:t xml:space="preserve"> de riesgos, planes de contingencia </w:t>
+      <w:r>
+        <w:t xml:space="preserve">Analisis de riesgos, planes de contingencia </w:t>
       </w:r>
       <w:r>
         <w:sym w:font="Wingdings" w:char="F0E0"/>
@@ -612,13 +453,8 @@
         <w:t xml:space="preserve"> </w:t>
       </w:r>
       <w:r>
-        <w:t xml:space="preserve">viene bien usar gestores como </w:t>
-      </w:r>
-      <w:proofErr w:type="spellStart"/>
-      <w:r>
-        <w:t>Zotero</w:t>
-      </w:r>
-      <w:proofErr w:type="spellEnd"/>
+        <w:t>viene bien usar gestores como Zotero</w:t>
+      </w:r>
       <w:r>
         <w:rPr>
           <w:b/>
@@ -636,13 +472,8 @@
         <w:jc w:val="both"/>
       </w:pPr>
       <w:r>
-        <w:t xml:space="preserve">Algo para contabilizar las horas que le echo al </w:t>
-      </w:r>
-      <w:proofErr w:type="spellStart"/>
-      <w:r>
-        <w:t>tfg</w:t>
-      </w:r>
-      <w:proofErr w:type="spellEnd"/>
+        <w:t>Algo para contabilizar las horas que le echo al tfg</w:t>
+      </w:r>
       <w:r>
         <w:sym w:font="Wingdings" w:char="F0E0"/>
       </w:r>
@@ -650,13 +481,8 @@
         <w:t xml:space="preserve"> </w:t>
       </w:r>
       <w:r>
-        <w:t xml:space="preserve">Uso </w:t>
-      </w:r>
-      <w:proofErr w:type="spellStart"/>
-      <w:r>
-        <w:t>Clockify</w:t>
-      </w:r>
-      <w:proofErr w:type="spellEnd"/>
+        <w:t>Uso Clockify</w:t>
+      </w:r>
     </w:p>
     <w:p/>
     <w:p>
@@ -757,15 +583,7 @@
         </w:numPr>
       </w:pPr>
       <w:r>
-        <w:t xml:space="preserve">Problemas instalando algunos paquetes de </w:t>
-      </w:r>
-      <w:proofErr w:type="spellStart"/>
-      <w:r>
-        <w:t>python</w:t>
-      </w:r>
-      <w:proofErr w:type="spellEnd"/>
-      <w:r>
-        <w:t xml:space="preserve"> para probar el código</w:t>
+        <w:t>Problemas instalando algunos paquetes de python para probar el código</w:t>
       </w:r>
     </w:p>
     <w:p>
@@ -837,23 +655,7 @@
         <w:t xml:space="preserve"> </w:t>
       </w:r>
       <w:r>
-        <w:t xml:space="preserve">¿Cómo busco artículos e información buena? ¿Cómo accedo a plataformas tipo </w:t>
-      </w:r>
-      <w:proofErr w:type="spellStart"/>
-      <w:r>
-        <w:t>ieeexplore</w:t>
-      </w:r>
-      <w:proofErr w:type="spellEnd"/>
-      <w:r>
-        <w:t xml:space="preserve"> o </w:t>
-      </w:r>
-      <w:proofErr w:type="spellStart"/>
-      <w:r>
-        <w:t>ACSPublications</w:t>
-      </w:r>
-      <w:proofErr w:type="spellEnd"/>
-      <w:r>
-        <w:t>?</w:t>
+        <w:t>¿Cómo busco artículos e información buena? ¿Cómo accedo a plataformas tipo ieeexplore o ACSPublications?</w:t>
       </w:r>
     </w:p>
     <w:p>
@@ -878,45 +680,13 @@
         <w:t xml:space="preserve">: </w:t>
       </w:r>
       <w:r>
-        <w:t xml:space="preserve">Normalmente la </w:t>
-      </w:r>
-      <w:proofErr w:type="spellStart"/>
-      <w:r>
-        <w:t>ugr</w:t>
-      </w:r>
-      <w:proofErr w:type="spellEnd"/>
-      <w:r>
-        <w:t xml:space="preserve"> tiene convenios para poder acceder a algunos </w:t>
-      </w:r>
-      <w:proofErr w:type="spellStart"/>
-      <w:r>
-        <w:t>papers</w:t>
-      </w:r>
-      <w:proofErr w:type="spellEnd"/>
-      <w:r>
-        <w:t xml:space="preserve">. </w:t>
-      </w:r>
-      <w:r>
-        <w:t xml:space="preserve">Pero lo más fácil es usar Google </w:t>
-      </w:r>
-      <w:proofErr w:type="spellStart"/>
-      <w:r>
-        <w:t>Scholar</w:t>
-      </w:r>
-      <w:proofErr w:type="spellEnd"/>
-      <w:r>
-        <w:t xml:space="preserve"> y buscar por ahí. </w:t>
-      </w:r>
-      <w:r>
-        <w:t xml:space="preserve">Todo lo que vea/lea (aunque sea por curiosidad, o solamente el </w:t>
-      </w:r>
-      <w:proofErr w:type="spellStart"/>
-      <w:r>
-        <w:t>abstract</w:t>
-      </w:r>
-      <w:proofErr w:type="spellEnd"/>
-      <w:r>
-        <w:t>, o directamente no lo use para la memoria) tengo que guardarlo.</w:t>
+        <w:t xml:space="preserve">Normalmente la ugr tiene convenios para poder acceder a algunos papers. </w:t>
+      </w:r>
+      <w:r>
+        <w:t xml:space="preserve">Pero lo más fácil es usar Google Scholar y buscar por ahí. </w:t>
+      </w:r>
+      <w:r>
+        <w:t>Todo lo que vea/lea (aunque sea por curiosidad, o solamente el abstract, o directamente no lo use para la memoria) tengo que guardarlo.</w:t>
       </w:r>
     </w:p>
     <w:p>
@@ -982,23 +752,7 @@
         </w:rPr>
       </w:pPr>
       <w:r>
-        <w:t xml:space="preserve">¿Cómo accedo a </w:t>
-      </w:r>
-      <w:proofErr w:type="spellStart"/>
-      <w:r>
-        <w:t>SciFinder</w:t>
-      </w:r>
-      <w:proofErr w:type="spellEnd"/>
-      <w:r>
-        <w:t xml:space="preserve">, necesito registrarme con una cuenta </w:t>
-      </w:r>
-      <w:proofErr w:type="spellStart"/>
-      <w:r>
-        <w:t>ugr</w:t>
-      </w:r>
-      <w:proofErr w:type="spellEnd"/>
-      <w:r>
-        <w:t>?</w:t>
+        <w:t>¿Cómo accedo a SciFinder, necesito registrarme con una cuenta ugr?</w:t>
       </w:r>
     </w:p>
     <w:p>
@@ -1023,23 +777,7 @@
         <w:t xml:space="preserve">: </w:t>
       </w:r>
       <w:r>
-        <w:t xml:space="preserve">en principio </w:t>
-      </w:r>
-      <w:proofErr w:type="spellStart"/>
-      <w:r>
-        <w:t>si</w:t>
-      </w:r>
-      <w:proofErr w:type="spellEnd"/>
-      <w:r>
-        <w:t xml:space="preserve">, se supone que es gratis, pero tengo que usarlo desde la VPN de la </w:t>
-      </w:r>
-      <w:proofErr w:type="spellStart"/>
-      <w:r>
-        <w:t>ugr</w:t>
-      </w:r>
-      <w:proofErr w:type="spellEnd"/>
-      <w:r>
-        <w:t xml:space="preserve">. </w:t>
+        <w:t xml:space="preserve">en principio si, se supone que es gratis, pero tengo que usarlo desde la VPN de la ugr. </w:t>
       </w:r>
       <w:r>
         <w:sym w:font="Wingdings" w:char="F0E0"/>
@@ -1072,23 +810,7 @@
         <w:jc w:val="both"/>
       </w:pPr>
       <w:r>
-        <w:t xml:space="preserve">- Hay varias representaciones lineales modernas. SMILES, </w:t>
-      </w:r>
-      <w:proofErr w:type="spellStart"/>
-      <w:r>
-        <w:t>InChI</w:t>
-      </w:r>
-      <w:proofErr w:type="spellEnd"/>
-      <w:r>
-        <w:t xml:space="preserve"> y SELFIES. SMILES es la más usada, pero con el problema de que una misma molécula se puede escribir de muchas formas distintas. </w:t>
-      </w:r>
-      <w:proofErr w:type="spellStart"/>
-      <w:r>
-        <w:t>InChI</w:t>
-      </w:r>
-      <w:proofErr w:type="spellEnd"/>
-      <w:r>
-        <w:t xml:space="preserve"> va muy bien para la máquina, pero no es nada legible por los humanos. Y SELFIES, tiene la ventaja de que una molécula se representa de una única manera, y todas las representaciones que genera son químicamente viables; cosa que SMILES no hace.</w:t>
+        <w:t>- Hay varias representaciones lineales modernas. SMILES, InChI y SELFIES. SMILES es la más usada, pero con el problema de que una misma molécula se puede escribir de muchas formas distintas. InChI va muy bien para la máquina, pero no es nada legible por los humanos. Y SELFIES, tiene la ventaja de que una molécula se representa de una única manera, y todas las representaciones que genera son químicamente viables; cosa que SMILES no hace.</w:t>
       </w:r>
     </w:p>
     <w:p>
@@ -1112,45 +834,11 @@
         <w:jc w:val="both"/>
       </w:pPr>
       <w:r>
-        <w:t xml:space="preserve">- Determinar un sistema que me genere, a partir de cualquier sinónimo SMILES de la misma molécula, un único SMILES </w:t>
-      </w:r>
-      <w:proofErr w:type="spellStart"/>
-      <w:r>
-        <w:t>canonico</w:t>
-      </w:r>
-      <w:proofErr w:type="spellEnd"/>
-      <w:r>
-        <w:t xml:space="preserve">. Internamente Openbabel monta un grafo. La idea es a </w:t>
+        <w:t xml:space="preserve">- Determinar un sistema que me genere, a partir de cualquier sinónimo SMILES de la misma molécula, un único SMILES canonico. Internamente Openbabel monta un grafo. La idea es a </w:t>
       </w:r>
       <w:r>
         <w:lastRenderedPageBreak/>
-        <w:t xml:space="preserve">partir del SMILES de entrada, montarlo en un grafo; y escribir ese grafo de manera </w:t>
-      </w:r>
-      <w:proofErr w:type="spellStart"/>
-      <w:r>
-        <w:t>canonica</w:t>
-      </w:r>
-      <w:proofErr w:type="spellEnd"/>
-      <w:r>
-        <w:t>. Aquí la complejidad está en ver cómo recorro ese grafo. Esto me tendré que inventar algunas reglas. (</w:t>
-      </w:r>
-      <w:proofErr w:type="spellStart"/>
-      <w:proofErr w:type="gramStart"/>
-      <w:r>
-        <w:t>p.ej</w:t>
-      </w:r>
-      <w:proofErr w:type="spellEnd"/>
-      <w:proofErr w:type="gramEnd"/>
-      <w:r>
-        <w:t xml:space="preserve">, usando el nº </w:t>
-      </w:r>
-      <w:proofErr w:type="spellStart"/>
-      <w:r>
-        <w:t>atomico</w:t>
-      </w:r>
-      <w:proofErr w:type="spellEnd"/>
-      <w:r>
-        <w:t>)</w:t>
+        <w:t>partir del SMILES de entrada, montarlo en un grafo; y escribir ese grafo de manera canonica. Aquí la complejidad está en ver cómo recorro ese grafo. Esto me tendré que inventar algunas reglas. (p.ej, usando el nº atomico)</w:t>
       </w:r>
     </w:p>
     <w:p>
@@ -1165,27 +853,14 @@
         <w:sym w:font="Wingdings" w:char="F0E0"/>
       </w:r>
       <w:r>
-        <w:t xml:space="preserve"> Grafo (esto ya lo hace </w:t>
-      </w:r>
-      <w:proofErr w:type="spellStart"/>
-      <w:r>
-        <w:t>openbabel</w:t>
-      </w:r>
-      <w:proofErr w:type="spellEnd"/>
-      <w:r>
-        <w:t xml:space="preserve">) </w:t>
+        <w:t xml:space="preserve"> Grafo (esto ya lo hace openbabel) </w:t>
       </w:r>
       <w:r>
         <w:sym w:font="Wingdings" w:char="F0E0"/>
       </w:r>
       <w:r>
-        <w:t xml:space="preserve"> Generar cadena </w:t>
-      </w:r>
-      <w:proofErr w:type="spellStart"/>
-      <w:r>
-        <w:t>canonica</w:t>
-      </w:r>
-      <w:proofErr w:type="spellEnd"/>
+        <w:t xml:space="preserve"> Generar cadena canonica</w:t>
+      </w:r>
     </w:p>
     <w:p>
       <w:pPr>
@@ -1217,27 +892,15 @@
         <w:jc w:val="both"/>
       </w:pPr>
       <w:r>
-        <w:t xml:space="preserve">Mirar Google </w:t>
-      </w:r>
-      <w:proofErr w:type="spellStart"/>
-      <w:r>
-        <w:t>Colab</w:t>
-      </w:r>
-      <w:proofErr w:type="spellEnd"/>
-      <w:r>
-        <w:t xml:space="preserve"> e intentar montar ahí el entorno de pruebas si me sigue fallando el </w:t>
-      </w:r>
-      <w:proofErr w:type="spellStart"/>
+        <w:t xml:space="preserve">Mirar Google Colab e intentar montar ahí el entorno de pruebas si me sigue fallando el </w:t>
+      </w:r>
       <w:r>
         <w:t>openbabel</w:t>
       </w:r>
-      <w:proofErr w:type="spellEnd"/>
       <w:r>
         <w:t>.</w:t>
       </w:r>
-      <w:bookmarkStart w:id="0" w:name="_GoBack"/>
-    </w:p>
-    <w:bookmarkEnd w:id="0"/>
+    </w:p>
     <w:p>
       <w:pPr>
         <w:pStyle w:val="Prrafodelista"/>
@@ -1248,15 +911,7 @@
         <w:jc w:val="both"/>
       </w:pPr>
       <w:r>
-        <w:t xml:space="preserve">Hacer una tabla resumen con las diferencias entre los códigos SMILES y dibujos para una misma molécula en las distintas webs. Usar también </w:t>
-      </w:r>
-      <w:proofErr w:type="spellStart"/>
-      <w:r>
-        <w:t>Rdkit</w:t>
-      </w:r>
-      <w:proofErr w:type="spellEnd"/>
-      <w:r>
-        <w:t>, hay algunas moléculas que no soporta. Esto para la introducción/motivación.</w:t>
+        <w:t>Hacer una tabla resumen con las diferencias entre los códigos SMILES y dibujos para una misma molécula en las distintas webs. Usar también Rdkit, hay algunas moléculas que no soporta. Esto para la introducción/motivación.</w:t>
       </w:r>
       <w:r>
         <w:t xml:space="preserve"> </w:t>
@@ -1346,15 +1001,7 @@
         <w:jc w:val="both"/>
       </w:pPr>
       <w:r>
-        <w:t xml:space="preserve">Estudiar y escoger metodología de trabajo (tradicional o </w:t>
-      </w:r>
-      <w:proofErr w:type="spellStart"/>
-      <w:r>
-        <w:t>agil</w:t>
-      </w:r>
-      <w:proofErr w:type="spellEnd"/>
-      <w:r>
-        <w:t xml:space="preserve">) </w:t>
+        <w:t xml:space="preserve">Estudiar y escoger metodología de trabajo (tradicional o agil) </w:t>
       </w:r>
       <w:r>
         <w:sym w:font="Wingdings" w:char="F0E0"/>
@@ -1454,15 +1101,7 @@
         <w:jc w:val="both"/>
       </w:pPr>
       <w:r>
-        <w:t xml:space="preserve">Para lo anterior, necesitaré entender y estudiar el código de </w:t>
-      </w:r>
-      <w:proofErr w:type="spellStart"/>
-      <w:r>
-        <w:t>openbabel</w:t>
-      </w:r>
-      <w:proofErr w:type="spellEnd"/>
-      <w:r>
-        <w:t>, y su estructura de clases. Tendré que hacer también un diagrama de clases general (será bastante enorme) y quizás uno con resaltando las clases que yo vaya a utilizar/modificar/ampliar.</w:t>
+        <w:t>Para lo anterior, necesitaré entender y estudiar el código de openbabel, y su estructura de clases. Tendré que hacer también un diagrama de clases general (será bastante enorme) y quizás uno con resaltando las clases que yo vaya a utilizar/modificar/ampliar.</w:t>
       </w:r>
     </w:p>
     <w:p>
@@ -1559,15 +1198,7 @@
         <w:jc w:val="both"/>
       </w:pPr>
       <w:r>
-        <w:t xml:space="preserve">No son 100 moléculas, eran 30 los del </w:t>
-      </w:r>
-      <w:proofErr w:type="spellStart"/>
-      <w:r>
-        <w:t>excel</w:t>
-      </w:r>
-      <w:proofErr w:type="spellEnd"/>
-      <w:r>
-        <w:t>.</w:t>
+        <w:t>No son 100 moléculas, eran 30 los del excel.</w:t>
       </w:r>
       <w:r>
         <w:t xml:space="preserve"> </w:t>
@@ -1633,15 +1264,7 @@
         <w:t>:</w:t>
       </w:r>
       <w:r>
-        <w:t xml:space="preserve"> sí, está bien. Luego esto lo puedo anexar como informes de </w:t>
-      </w:r>
-      <w:proofErr w:type="spellStart"/>
-      <w:r>
-        <w:t>sprints</w:t>
-      </w:r>
-      <w:proofErr w:type="spellEnd"/>
-      <w:r>
-        <w:t>.</w:t>
+        <w:t xml:space="preserve"> sí, está bien. Luego esto lo puedo anexar como informes de sprints.</w:t>
       </w:r>
     </w:p>
     <w:p>
@@ -1654,15 +1277,7 @@
         <w:jc w:val="both"/>
       </w:pPr>
       <w:r>
-        <w:t xml:space="preserve">En google </w:t>
-      </w:r>
-      <w:proofErr w:type="spellStart"/>
-      <w:r>
-        <w:t>colab</w:t>
-      </w:r>
-      <w:proofErr w:type="spellEnd"/>
-      <w:r>
-        <w:t xml:space="preserve">: </w:t>
+        <w:t xml:space="preserve">En google colab: </w:t>
       </w:r>
       <w:r>
         <w:t>Preguntar por los distintos modos de dibujado ¿Qué paquete está dibujando cada molécula?</w:t>
@@ -1690,47 +1305,7 @@
         <w:t>:</w:t>
       </w:r>
       <w:r>
-        <w:t xml:space="preserve"> el nombre del </w:t>
-      </w:r>
-      <w:proofErr w:type="spellStart"/>
-      <w:r>
-        <w:t>import</w:t>
-      </w:r>
-      <w:proofErr w:type="spellEnd"/>
-      <w:r>
-        <w:t xml:space="preserve"> </w:t>
-      </w:r>
-      <w:proofErr w:type="spellStart"/>
-      <w:r>
-        <w:t>Chem.Draw</w:t>
-      </w:r>
-      <w:proofErr w:type="spellEnd"/>
-      <w:r>
-        <w:t xml:space="preserve"> de </w:t>
-      </w:r>
-      <w:proofErr w:type="spellStart"/>
-      <w:r>
-        <w:t>Rdkit</w:t>
-      </w:r>
-      <w:proofErr w:type="spellEnd"/>
-      <w:r>
-        <w:t xml:space="preserve"> coincide con el nombre del programa (que no tiene que ver) </w:t>
-      </w:r>
-      <w:proofErr w:type="spellStart"/>
-      <w:r>
-        <w:t>ChemDraw</w:t>
-      </w:r>
-      <w:proofErr w:type="spellEnd"/>
-      <w:r>
-        <w:t xml:space="preserve">, por lo que lo dibuja </w:t>
-      </w:r>
-      <w:proofErr w:type="spellStart"/>
-      <w:r>
-        <w:t>Rdkit</w:t>
-      </w:r>
-      <w:proofErr w:type="spellEnd"/>
-      <w:r>
-        <w:t xml:space="preserve"> propiamente. Openbabel igual, tiene sus propios métodos de dibujar</w:t>
+        <w:t xml:space="preserve"> el nombre del import Chem.Draw de Rdkit coincide con el nombre del programa (que no tiene que ver) ChemDraw, por lo que lo dibuja Rdkit propiamente. Openbabel igual, tiene sus propios métodos de dibujar</w:t>
       </w:r>
       <w:r>
         <w:t xml:space="preserve">. </w:t>
@@ -1749,60 +1324,10 @@
         <w:t>Porque en algunos SMILES usan el “.” Y luego en el dibujo aparecen con enlaces. ¿No se supone que eso son moléculas desconectadas?</w:t>
       </w:r>
       <w:r>
-        <w:t xml:space="preserve"> </w:t>
-      </w:r>
-      <w:proofErr w:type="spellStart"/>
-      <w:proofErr w:type="gramStart"/>
-      <w:r>
-        <w:t>P.ej</w:t>
-      </w:r>
-      <w:proofErr w:type="spellEnd"/>
-      <w:proofErr w:type="gramEnd"/>
-      <w:r>
-        <w:t xml:space="preserve"> el 16 del </w:t>
-      </w:r>
-      <w:proofErr w:type="spellStart"/>
-      <w:r>
-        <w:t>excel</w:t>
-      </w:r>
-      <w:proofErr w:type="spellEnd"/>
-      <w:r>
-        <w:t>.</w:t>
-      </w:r>
-      <w:r>
-        <w:t xml:space="preserve"> O más fácil, el 4 del </w:t>
-      </w:r>
-      <w:proofErr w:type="spellStart"/>
-      <w:r>
-        <w:t>excel</w:t>
-      </w:r>
-      <w:proofErr w:type="spellEnd"/>
-      <w:r>
-        <w:t xml:space="preserve">: en sigma </w:t>
-      </w:r>
-      <w:proofErr w:type="spellStart"/>
-      <w:r>
-        <w:t>aldrich</w:t>
-      </w:r>
-      <w:proofErr w:type="spellEnd"/>
-      <w:r>
-        <w:t xml:space="preserve"> tiene un “.”, pero el dibujo sale junto; en </w:t>
-      </w:r>
-      <w:proofErr w:type="spellStart"/>
-      <w:r>
-        <w:t>pubchem</w:t>
-      </w:r>
-      <w:proofErr w:type="spellEnd"/>
-      <w:r>
-        <w:t xml:space="preserve"> sale el “.” Y el dibujo sale separado; y en </w:t>
-      </w:r>
-      <w:proofErr w:type="spellStart"/>
-      <w:r>
-        <w:t>SciFinder</w:t>
-      </w:r>
-      <w:proofErr w:type="spellEnd"/>
-      <w:r>
-        <w:t xml:space="preserve"> no aparece “.” Y el dibujo sale junto. </w:t>
+        <w:t xml:space="preserve"> P.ej el 16 del excel.</w:t>
+      </w:r>
+      <w:r>
+        <w:t xml:space="preserve"> O más fácil, el 4 del excel: en sigma aldrich tiene un “.”, pero el dibujo sale junto; en pubchem sale el “.” Y el dibujo sale separado; y en SciFinder no aparece “.” Y el dibujo sale junto. </w:t>
       </w:r>
     </w:p>
     <w:p>
@@ -1935,39 +1460,7 @@
         <w:t>Respuesta</w:t>
       </w:r>
       <w:r>
-        <w:t xml:space="preserve">: habrá que hacer algo </w:t>
-      </w:r>
-      <w:proofErr w:type="spellStart"/>
-      <w:r>
-        <w:t>si</w:t>
-      </w:r>
-      <w:proofErr w:type="spellEnd"/>
-      <w:r>
-        <w:t>. Podré meter una revisión bibliográfica de la literatura existente (tampoco muy extenso esto). Tendré que hablar por aquí de los distintos paquetes que existen (</w:t>
-      </w:r>
-      <w:proofErr w:type="spellStart"/>
-      <w:r>
-        <w:t>rdkit</w:t>
-      </w:r>
-      <w:proofErr w:type="spellEnd"/>
-      <w:r>
-        <w:t xml:space="preserve">, </w:t>
-      </w:r>
-      <w:proofErr w:type="spellStart"/>
-      <w:r>
-        <w:t>openbabel</w:t>
-      </w:r>
-      <w:proofErr w:type="spellEnd"/>
-      <w:r>
-        <w:t xml:space="preserve">); las distintas formas de representar una molécula (SMILES, </w:t>
-      </w:r>
-      <w:proofErr w:type="spellStart"/>
-      <w:r>
-        <w:t>InChI</w:t>
-      </w:r>
-      <w:proofErr w:type="spellEnd"/>
-      <w:r>
-        <w:t>, SELFIES) con una imagen y una explicación corta/media de cada una.</w:t>
+        <w:t>: habrá que hacer algo si. Podré meter una revisión bibliográfica de la literatura existente (tampoco muy extenso esto). Tendré que hablar por aquí de los distintos paquetes que existen (rdkit, openbabel); las distintas formas de representar una molécula (SMILES, InChI, SELFIES) con una imagen y una explicación corta/media de cada una.</w:t>
       </w:r>
     </w:p>
     <w:p>
@@ -1981,21 +1474,7 @@
           <w:u w:val="single"/>
         </w:rPr>
         <w:lastRenderedPageBreak/>
-        <w:t xml:space="preserve">Los fundamentos teóricos sin pasarme tampoco, que </w:t>
-      </w:r>
-      <w:proofErr w:type="spellStart"/>
-      <w:r>
-        <w:rPr>
-          <w:u w:val="single"/>
-        </w:rPr>
-        <w:t>sino</w:t>
-      </w:r>
-      <w:proofErr w:type="spellEnd"/>
-      <w:r>
-        <w:rPr>
-          <w:u w:val="single"/>
-        </w:rPr>
-        <w:t xml:space="preserve"> se me hace muy largo este capitulo</w:t>
+        <w:t>Los fundamentos teóricos sin pasarme tampoco, que sino se me hace muy largo este capitulo</w:t>
       </w:r>
     </w:p>
     <w:p>
@@ -2015,63 +1494,7 @@
         <w:jc w:val="both"/>
       </w:pPr>
       <w:r>
-        <w:t xml:space="preserve">En la tabla comparativa inicial: yo lo he enfocado más entre </w:t>
-      </w:r>
-      <w:proofErr w:type="spellStart"/>
-      <w:r>
-        <w:t>Scifinder</w:t>
-      </w:r>
-      <w:proofErr w:type="spellEnd"/>
-      <w:r>
-        <w:t xml:space="preserve"> y </w:t>
-      </w:r>
-      <w:proofErr w:type="spellStart"/>
-      <w:r>
-        <w:t>sigma-aldrich</w:t>
-      </w:r>
-      <w:proofErr w:type="spellEnd"/>
-      <w:r>
-        <w:t xml:space="preserve"> ¿incluyo también </w:t>
-      </w:r>
-      <w:proofErr w:type="spellStart"/>
-      <w:r>
-        <w:t>PubChem</w:t>
-      </w:r>
-      <w:proofErr w:type="spellEnd"/>
-      <w:r>
-        <w:t>? ¿</w:t>
-      </w:r>
-      <w:proofErr w:type="spellStart"/>
-      <w:r>
-        <w:t>inlcuyo</w:t>
-      </w:r>
-      <w:proofErr w:type="spellEnd"/>
-      <w:r>
-        <w:t xml:space="preserve"> </w:t>
-      </w:r>
-      <w:proofErr w:type="spellStart"/>
-      <w:r>
-        <w:t>tb</w:t>
-      </w:r>
-      <w:proofErr w:type="spellEnd"/>
-      <w:r>
-        <w:t xml:space="preserve"> los dibujos que yo mismo pueda generar con </w:t>
-      </w:r>
-      <w:proofErr w:type="spellStart"/>
-      <w:r>
-        <w:t>rdkit</w:t>
-      </w:r>
-      <w:proofErr w:type="spellEnd"/>
-      <w:r>
-        <w:t xml:space="preserve"> y </w:t>
-      </w:r>
-      <w:proofErr w:type="spellStart"/>
-      <w:r>
-        <w:t>openbabel</w:t>
-      </w:r>
-      <w:proofErr w:type="spellEnd"/>
-      <w:r>
-        <w:t>?</w:t>
+        <w:t>En la tabla comparativa inicial: yo lo he enfocado más entre Scifinder y sigma-aldrich ¿incluyo también PubChem? ¿inlcuyo tb los dibujos que yo mismo pueda generar con rdkit y openbabel?</w:t>
       </w:r>
     </w:p>
     <w:p>
@@ -2090,15 +1513,7 @@
         <w:t>Respuesta</w:t>
       </w:r>
       <w:r>
-        <w:t xml:space="preserve">: con esas 2 va bien, en la motivación es solamente para mostrar que cada fuente de datos hace más o menos lo que quiere. Puedo hacer una tabla más pequeña como la que tengo para la motivación, a modo de ejemplo. Luego, con el </w:t>
-      </w:r>
-      <w:proofErr w:type="spellStart"/>
-      <w:r>
-        <w:t>dataset</w:t>
-      </w:r>
-      <w:proofErr w:type="spellEnd"/>
-      <w:r>
-        <w:t xml:space="preserve"> de moléculas, hacer una tabla más grande (en horizontal si es necesario, como anexo/apéndice)</w:t>
+        <w:t>: con esas 2 va bien, en la motivación es solamente para mostrar que cada fuente de datos hace más o menos lo que quiere. Puedo hacer una tabla más pequeña como la que tengo para la motivación, a modo de ejemplo. Luego, con el dataset de moléculas, hacer una tabla más grande (en horizontal si es necesario, como anexo/apéndice)</w:t>
       </w:r>
       <w:r>
         <w:t xml:space="preserve">. </w:t>
@@ -2163,15 +1578,7 @@
         <w:jc w:val="both"/>
       </w:pPr>
       <w:r>
-        <w:t xml:space="preserve">Hacer diagrama de </w:t>
-      </w:r>
-      <w:proofErr w:type="spellStart"/>
-      <w:r>
-        <w:t>gantt</w:t>
-      </w:r>
-      <w:proofErr w:type="spellEnd"/>
-      <w:r>
-        <w:t xml:space="preserve"> de planificación, aunque sea grosso modo, para ver los tiempos que llevo y ver si voy lento o no.</w:t>
+        <w:t>Hacer diagrama de gantt de planificación, aunque sea grosso modo, para ver los tiempos que llevo y ver si voy lento o no.</w:t>
       </w:r>
     </w:p>
     <w:p>
@@ -2193,15 +1600,7 @@
         <w:jc w:val="both"/>
       </w:pPr>
       <w:r>
-        <w:t xml:space="preserve">Hacer una tabla resumen con las diferencias entre los códigos SMILES y dibujos para una misma molécula en las distintas webs. Usar también </w:t>
-      </w:r>
-      <w:proofErr w:type="spellStart"/>
-      <w:r>
-        <w:t>Rdkit</w:t>
-      </w:r>
-      <w:proofErr w:type="spellEnd"/>
-      <w:r>
-        <w:t xml:space="preserve">, hay algunas moléculas que no soporta. Esto para la introducción/motivación. </w:t>
+        <w:t xml:space="preserve">Hacer una tabla resumen con las diferencias entre los códigos SMILES y dibujos para una misma molécula en las distintas webs. Usar también Rdkit, hay algunas moléculas que no soporta. Esto para la introducción/motivación. </w:t>
       </w:r>
       <w:r>
         <w:sym w:font="Wingdings" w:char="F0E0"/>
@@ -2262,15 +1661,7 @@
         <w:t>M</w:t>
       </w:r>
       <w:r>
-        <w:t xml:space="preserve">etodología de trabajo (tradicional o </w:t>
-      </w:r>
-      <w:proofErr w:type="spellStart"/>
-      <w:r>
-        <w:t>agil</w:t>
-      </w:r>
-      <w:proofErr w:type="spellEnd"/>
-      <w:r>
-        <w:t xml:space="preserve">) </w:t>
+        <w:t xml:space="preserve">etodología de trabajo (tradicional o agil) </w:t>
       </w:r>
       <w:r>
         <w:sym w:font="Wingdings" w:char="F0E0"/>
@@ -2319,13 +1710,8 @@
         </w:numPr>
         <w:jc w:val="both"/>
       </w:pPr>
-      <w:proofErr w:type="spellStart"/>
-      <w:r>
-        <w:t>Analisis</w:t>
-      </w:r>
-      <w:proofErr w:type="spellEnd"/>
-      <w:r>
-        <w:t xml:space="preserve"> de riesgos, planes de contingencia </w:t>
+      <w:r>
+        <w:t xml:space="preserve">Analisis de riesgos, planes de contingencia </w:t>
       </w:r>
       <w:r>
         <w:sym w:font="Wingdings" w:char="F0E0"/>
@@ -2449,31 +1835,7 @@
         <w:jc w:val="both"/>
       </w:pPr>
       <w:r>
-        <w:t xml:space="preserve">Viendo las moléculas en la base de datos de </w:t>
-      </w:r>
-      <w:proofErr w:type="spellStart"/>
-      <w:r>
-        <w:t>SciFinder</w:t>
-      </w:r>
-      <w:proofErr w:type="spellEnd"/>
-      <w:r>
-        <w:t>, en todas ponían que eran “</w:t>
-      </w:r>
-      <w:proofErr w:type="spellStart"/>
-      <w:r>
-        <w:t>coordination</w:t>
-      </w:r>
-      <w:proofErr w:type="spellEnd"/>
-      <w:r>
-        <w:t xml:space="preserve"> </w:t>
-      </w:r>
-      <w:proofErr w:type="spellStart"/>
-      <w:r>
-        <w:t>compound</w:t>
-      </w:r>
-      <w:proofErr w:type="spellEnd"/>
-      <w:r>
-        <w:t>”. ¿Es lo mismo que organometálicos?</w:t>
+        <w:t>Viendo las moléculas en la base de datos de SciFinder, en todas ponían que eran “coordination compound”. ¿Es lo mismo que organometálicos?</w:t>
       </w:r>
     </w:p>
     <w:p>
@@ -2567,15 +1929,7 @@
         <w:jc w:val="both"/>
       </w:pPr>
       <w:r>
-        <w:t xml:space="preserve">Con respecto a la tabla grande del apéndice: ver si puedo meter de alguna manera el nombre del compuesto. Si puedo incluirlo en otra columna bien. Si se me junta todo mucho, puedo ponerle un identificador y hacer otra tabla debajo con los nombres y los </w:t>
-      </w:r>
-      <w:proofErr w:type="spellStart"/>
-      <w:r>
-        <w:t>ids</w:t>
-      </w:r>
-      <w:proofErr w:type="spellEnd"/>
-      <w:r>
-        <w:t>.</w:t>
+        <w:t>Con respecto a la tabla grande del apéndice: ver si puedo meter de alguna manera el nombre del compuesto. Si puedo incluirlo en otra columna bien. Si se me junta todo mucho, puedo ponerle un identificador y hacer otra tabla debajo con los nombres y los ids.</w:t>
       </w:r>
     </w:p>
     <w:p>
@@ -2591,15 +1945,7 @@
         <w:jc w:val="both"/>
       </w:pPr>
       <w:r>
-        <w:t xml:space="preserve">Los compuestos organometálicos son los que tienen un enlace metal-carbono. Los compuestos de coordinación solamente tienen un metal coordinado a ‘cosas’ (que no tienen que ser un carbono, son ‘restos’ y otras cosas, </w:t>
-      </w:r>
-      <w:proofErr w:type="spellStart"/>
-      <w:r>
-        <w:t>ligandos</w:t>
-      </w:r>
-      <w:proofErr w:type="spellEnd"/>
-      <w:r>
-        <w:t>; supongo que resultado de alguna reacción), entendiendo coordinado como enlazado.</w:t>
+        <w:t>Los compuestos organometálicos son los que tienen un enlace metal-carbono. Los compuestos de coordinación solamente tienen un metal coordinado a ‘cosas’ (que no tienen que ser un carbono, son ‘restos’ y otras cosas, ligandos; supongo que resultado de alguna reacción), entendiendo coordinado como enlazado.</w:t>
       </w:r>
     </w:p>
     <w:p>
@@ -2615,15 +1961,7 @@
         <w:jc w:val="both"/>
       </w:pPr>
       <w:r>
-        <w:t xml:space="preserve">Considerando ‘metales’ los de transición porque tienen orbitales ‘d’ disponibles. (formalmente desde el grupo 3 hasta el 12, del escandio al zinc), pero para </w:t>
-      </w:r>
-      <w:proofErr w:type="spellStart"/>
-      <w:r>
-        <w:t>Monica</w:t>
-      </w:r>
-      <w:proofErr w:type="spellEnd"/>
-      <w:r>
-        <w:t>, en la práctica sería del Titanio al Cobre (el zinc tiene muchos estados de oxidación, y no se comporta en las reacciones como el</w:t>
+        <w:t>Considerando ‘metales’ los de transición porque tienen orbitales ‘d’ disponibles. (formalmente desde el grupo 3 hasta el 12, del escandio al zinc), pero para Monica, en la práctica sería del Titanio al Cobre (el zinc tiene muchos estados de oxidación, y no se comporta en las reacciones como el</w:t>
       </w:r>
       <w:r>
         <w:t xml:space="preserve"> resto de metales muchas veces)</w:t>
@@ -2634,15 +1972,7 @@
         <w:jc w:val="both"/>
       </w:pPr>
       <w:r>
-        <w:t xml:space="preserve">En principio, si es canónico es único, pero claro, puedes mover el orden de los átomos en el </w:t>
-      </w:r>
-      <w:proofErr w:type="spellStart"/>
-      <w:r>
-        <w:t>string</w:t>
-      </w:r>
-      <w:proofErr w:type="spellEnd"/>
-      <w:r>
-        <w:t xml:space="preserve"> y seguir teniendo la misma estructura. Bien es cierto que hay algunas reglas para la química orgánica a la hora de ordenar moléc</w:t>
+        <w:t>En principio, si es canónico es único, pero claro, puedes mover el orden de los átomos en el string y seguir teniendo la misma estructura. Bien es cierto que hay algunas reglas para la química orgánica a la hora de ordenar moléc</w:t>
       </w:r>
       <w:r>
         <w:t xml:space="preserve">ulas, </w:t>
@@ -2735,15 +2065,7 @@
         <w:jc w:val="both"/>
       </w:pPr>
       <w:r>
-        <w:t xml:space="preserve">Con estas moléculas, ver cómo el código de </w:t>
-      </w:r>
-      <w:proofErr w:type="spellStart"/>
-      <w:r>
-        <w:t>openbabel</w:t>
-      </w:r>
-      <w:proofErr w:type="spellEnd"/>
-      <w:r>
-        <w:t xml:space="preserve"> trabaja con ellas para codificarlas/almacenarlas/dibujarlas. </w:t>
+        <w:t xml:space="preserve">Con estas moléculas, ver cómo el código de openbabel trabaja con ellas para codificarlas/almacenarlas/dibujarlas. </w:t>
       </w:r>
     </w:p>
     <w:p>
@@ -2756,15 +2078,7 @@
         <w:jc w:val="both"/>
       </w:pPr>
       <w:r>
-        <w:t xml:space="preserve">Probar </w:t>
-      </w:r>
-      <w:proofErr w:type="spellStart"/>
-      <w:r>
-        <w:t>tb</w:t>
-      </w:r>
-      <w:proofErr w:type="spellEnd"/>
-      <w:r>
-        <w:t xml:space="preserve"> a cambiar el código SMILES: escribirlo de una manera distinta, pero que siga siendo la misma molécula, y ver si cambia mucho la imagen.</w:t>
+        <w:t>Probar tb a cambiar el código SMILES: escribirlo de una manera distinta, pero que siga siendo la misma molécula, y ver si cambia mucho la imagen.</w:t>
       </w:r>
     </w:p>
     <w:p>
@@ -2818,15 +2132,7 @@
         <w:t>M</w:t>
       </w:r>
       <w:r>
-        <w:t xml:space="preserve">etodología de trabajo (tradicional o </w:t>
-      </w:r>
-      <w:proofErr w:type="spellStart"/>
-      <w:r>
-        <w:t>agil</w:t>
-      </w:r>
-      <w:proofErr w:type="spellEnd"/>
-      <w:r>
-        <w:t xml:space="preserve">) </w:t>
+        <w:t xml:space="preserve">etodología de trabajo (tradicional o agil) </w:t>
       </w:r>
       <w:r>
         <w:sym w:font="Wingdings" w:char="F0E0"/>
@@ -2937,15 +2243,7 @@
         <w:jc w:val="both"/>
       </w:pPr>
       <w:r>
-        <w:t xml:space="preserve">Para lo anterior, necesitaré entender y estudiar el código de </w:t>
-      </w:r>
-      <w:proofErr w:type="spellStart"/>
-      <w:r>
-        <w:t>openbabel</w:t>
-      </w:r>
-      <w:proofErr w:type="spellEnd"/>
-      <w:r>
-        <w:t>, y su estructura de clases. Tendré que hacer también un diagrama de clases general (será bastante enorme) y quizás uno con resaltando las clases que yo vaya a utilizar/modificar/ampliar.</w:t>
+        <w:t>Para lo anterior, necesitaré entender y estudiar el código de openbabel, y su estructura de clases. Tendré que hacer también un diagrama de clases general (será bastante enorme) y quizás uno con resaltando las clases que yo vaya a utilizar/modificar/ampliar.</w:t>
       </w:r>
     </w:p>
     <w:p>
@@ -3060,13 +2358,8 @@
       <w:r>
         <w:t xml:space="preserve">¿en organometálica es distinto? Por ejemplo: el compuesto </w:t>
       </w:r>
-      <w:proofErr w:type="spellStart"/>
-      <w:r>
-        <w:t>Dicarbonylcyclopentadienyliodoiron</w:t>
-      </w:r>
-      <w:proofErr w:type="spellEnd"/>
-      <w:r>
-        <w:t>(II)</w:t>
+      <w:r>
+        <w:t>Dicarbonylcyclopentadienyliodoiron(II)</w:t>
       </w:r>
       <w:r>
         <w:t xml:space="preserve"> </w:t>
@@ -3084,15 +2377,7 @@
         <w:jc w:val="both"/>
       </w:pPr>
       <w:r>
-        <w:t>SMILES: O#C[Fe+2]1234([I-</w:t>
-      </w:r>
-      <w:proofErr w:type="gramStart"/>
-      <w:r>
-        <w:t>])(</w:t>
-      </w:r>
-      <w:proofErr w:type="gramEnd"/>
-      <w:r>
-        <w:t>C#O)[CH]= 5[CH]4=[CH]3[CH-]2[CH]51</w:t>
+        <w:t>SMILES: O#C[Fe+2]1234([I-])(C#O)[CH]= 5[CH]4=[CH]3[CH-]2[CH]51</w:t>
       </w:r>
     </w:p>
     <w:p>
@@ -3313,15 +2598,7 @@
         <w:jc w:val="both"/>
       </w:pPr>
       <w:r>
-        <w:t>Con este compuesto igual: [Cl-][Au+][S](</w:t>
-      </w:r>
-      <w:proofErr w:type="gramStart"/>
-      <w:r>
-        <w:t>C)C.</w:t>
-      </w:r>
-      <w:proofErr w:type="gramEnd"/>
-      <w:r>
-        <w:t xml:space="preserve"> ¿Por qué el Cl- se va a enlazar a algo?</w:t>
+        <w:t>Con este compuesto igual: [Cl-][Au+][S](C)C. ¿Por qué el Cl- se va a enlazar a algo?</w:t>
       </w:r>
     </w:p>
     <w:p>
@@ -3389,11 +2666,9 @@
       <w:r>
         <w:t xml:space="preserve">probando </w:t>
       </w:r>
-      <w:proofErr w:type="spellStart"/>
       <w:r>
         <w:t>RdKit</w:t>
       </w:r>
-      <w:proofErr w:type="spellEnd"/>
       <w:r>
         <w:t>,</w:t>
       </w:r>
@@ -3406,329 +2681,51 @@
         </w:rPr>
         <w:t>más común que da, y por el que parece que no trabaja bien con organometálicos, es algo del tipo: “</w:t>
       </w:r>
-      <w:proofErr w:type="spellStart"/>
-      <w:r>
-        <w:rPr>
-          <w:rFonts w:cstheme="minorHAnsi"/>
-          <w:color w:val="212121"/>
-          <w:sz w:val="21"/>
-          <w:szCs w:val="21"/>
-          <w:shd w:val="clear" w:color="auto" w:fill="FFFFFF"/>
-        </w:rPr>
-        <w:t>Explicit</w:t>
-      </w:r>
-      <w:proofErr w:type="spellEnd"/>
-      <w:r>
-        <w:rPr>
-          <w:rFonts w:cstheme="minorHAnsi"/>
-          <w:color w:val="212121"/>
-          <w:sz w:val="21"/>
-          <w:szCs w:val="21"/>
-          <w:shd w:val="clear" w:color="auto" w:fill="FFFFFF"/>
-        </w:rPr>
-        <w:t xml:space="preserve"> </w:t>
-      </w:r>
-      <w:proofErr w:type="spellStart"/>
-      <w:r>
-        <w:rPr>
-          <w:rFonts w:cstheme="minorHAnsi"/>
-          <w:color w:val="212121"/>
-          <w:sz w:val="21"/>
-          <w:szCs w:val="21"/>
-          <w:shd w:val="clear" w:color="auto" w:fill="FFFFFF"/>
-        </w:rPr>
-        <w:t>valence</w:t>
-      </w:r>
-      <w:proofErr w:type="spellEnd"/>
-      <w:r>
-        <w:rPr>
-          <w:rFonts w:cstheme="minorHAnsi"/>
-          <w:color w:val="212121"/>
-          <w:sz w:val="21"/>
-          <w:szCs w:val="21"/>
-          <w:shd w:val="clear" w:color="auto" w:fill="FFFFFF"/>
-        </w:rPr>
-        <w:t xml:space="preserve"> for </w:t>
-      </w:r>
-      <w:proofErr w:type="spellStart"/>
-      <w:r>
-        <w:rPr>
-          <w:rFonts w:cstheme="minorHAnsi"/>
-          <w:color w:val="212121"/>
-          <w:sz w:val="21"/>
-          <w:szCs w:val="21"/>
-          <w:shd w:val="clear" w:color="auto" w:fill="FFFFFF"/>
-        </w:rPr>
-        <w:t>atom</w:t>
-      </w:r>
-      <w:proofErr w:type="spellEnd"/>
-      <w:r>
-        <w:rPr>
-          <w:rFonts w:cstheme="minorHAnsi"/>
-          <w:color w:val="212121"/>
-          <w:sz w:val="21"/>
-          <w:szCs w:val="21"/>
-          <w:shd w:val="clear" w:color="auto" w:fill="FFFFFF"/>
-        </w:rPr>
-        <w:t xml:space="preserve"> #</w:t>
-      </w:r>
-      <w:r>
-        <w:rPr>
-          <w:rFonts w:cstheme="minorHAnsi"/>
-          <w:color w:val="212121"/>
-          <w:sz w:val="21"/>
-          <w:szCs w:val="21"/>
-          <w:shd w:val="clear" w:color="auto" w:fill="FFFFFF"/>
-        </w:rPr>
-        <w:t xml:space="preserve">0 Cl, 2, </w:t>
-      </w:r>
-      <w:proofErr w:type="spellStart"/>
-      <w:r>
-        <w:rPr>
-          <w:rFonts w:cstheme="minorHAnsi"/>
-          <w:color w:val="212121"/>
-          <w:sz w:val="21"/>
-          <w:szCs w:val="21"/>
-          <w:shd w:val="clear" w:color="auto" w:fill="FFFFFF"/>
-        </w:rPr>
-        <w:t>is</w:t>
-      </w:r>
-      <w:proofErr w:type="spellEnd"/>
-      <w:r>
-        <w:rPr>
-          <w:rFonts w:cstheme="minorHAnsi"/>
-          <w:color w:val="212121"/>
-          <w:sz w:val="21"/>
-          <w:szCs w:val="21"/>
-          <w:shd w:val="clear" w:color="auto" w:fill="FFFFFF"/>
-        </w:rPr>
-        <w:t xml:space="preserve"> </w:t>
-      </w:r>
-      <w:proofErr w:type="spellStart"/>
-      <w:r>
-        <w:rPr>
-          <w:rFonts w:cstheme="minorHAnsi"/>
-          <w:color w:val="212121"/>
-          <w:sz w:val="21"/>
-          <w:szCs w:val="21"/>
-          <w:shd w:val="clear" w:color="auto" w:fill="FFFFFF"/>
-        </w:rPr>
-        <w:t>greater</w:t>
-      </w:r>
-      <w:proofErr w:type="spellEnd"/>
-      <w:r>
-        <w:rPr>
-          <w:rFonts w:cstheme="minorHAnsi"/>
-          <w:color w:val="212121"/>
-          <w:sz w:val="21"/>
-          <w:szCs w:val="21"/>
-          <w:shd w:val="clear" w:color="auto" w:fill="FFFFFF"/>
-        </w:rPr>
-        <w:t xml:space="preserve"> </w:t>
-      </w:r>
-      <w:proofErr w:type="spellStart"/>
-      <w:r>
-        <w:rPr>
-          <w:rFonts w:cstheme="minorHAnsi"/>
-          <w:color w:val="212121"/>
-          <w:sz w:val="21"/>
-          <w:szCs w:val="21"/>
-          <w:shd w:val="clear" w:color="auto" w:fill="FFFFFF"/>
-        </w:rPr>
-        <w:t>than</w:t>
-      </w:r>
-      <w:proofErr w:type="spellEnd"/>
-      <w:r>
-        <w:rPr>
-          <w:rFonts w:cstheme="minorHAnsi"/>
-          <w:color w:val="212121"/>
-          <w:sz w:val="21"/>
-          <w:szCs w:val="21"/>
-          <w:shd w:val="clear" w:color="auto" w:fill="FFFFFF"/>
-        </w:rPr>
-        <w:t xml:space="preserve"> </w:t>
-      </w:r>
-      <w:proofErr w:type="spellStart"/>
-      <w:r>
-        <w:rPr>
-          <w:rFonts w:cstheme="minorHAnsi"/>
-          <w:color w:val="212121"/>
-          <w:sz w:val="21"/>
-          <w:szCs w:val="21"/>
-          <w:shd w:val="clear" w:color="auto" w:fill="FFFFFF"/>
-        </w:rPr>
-        <w:t>permitted</w:t>
-      </w:r>
-      <w:proofErr w:type="spellEnd"/>
+      <w:r>
+        <w:rPr>
+          <w:rFonts w:cstheme="minorHAnsi"/>
+          <w:color w:val="212121"/>
+          <w:sz w:val="21"/>
+          <w:szCs w:val="21"/>
+          <w:shd w:val="clear" w:color="auto" w:fill="FFFFFF"/>
+        </w:rPr>
+        <w:t>Explicit valence for atom #</w:t>
+      </w:r>
+      <w:r>
+        <w:rPr>
+          <w:rFonts w:cstheme="minorHAnsi"/>
+          <w:color w:val="212121"/>
+          <w:sz w:val="21"/>
+          <w:szCs w:val="21"/>
+          <w:shd w:val="clear" w:color="auto" w:fill="FFFFFF"/>
+        </w:rPr>
+        <w:t>0 Cl, 2, is greater than permitted</w:t>
+      </w:r>
       <w:r>
         <w:rPr>
           <w:rFonts w:cstheme="minorHAnsi"/>
         </w:rPr>
         <w:t>” o “</w:t>
       </w:r>
-      <w:proofErr w:type="spellStart"/>
-      <w:r>
-        <w:rPr>
-          <w:rFonts w:cstheme="minorHAnsi"/>
-          <w:color w:val="212121"/>
-          <w:sz w:val="21"/>
-          <w:szCs w:val="21"/>
-          <w:shd w:val="clear" w:color="auto" w:fill="FFFFFF"/>
-        </w:rPr>
-        <w:t>Explicit</w:t>
-      </w:r>
-      <w:proofErr w:type="spellEnd"/>
-      <w:r>
-        <w:rPr>
-          <w:rFonts w:cstheme="minorHAnsi"/>
-          <w:color w:val="212121"/>
-          <w:sz w:val="21"/>
-          <w:szCs w:val="21"/>
-          <w:shd w:val="clear" w:color="auto" w:fill="FFFFFF"/>
-        </w:rPr>
-        <w:t xml:space="preserve"> </w:t>
-      </w:r>
-      <w:proofErr w:type="spellStart"/>
-      <w:r>
-        <w:rPr>
-          <w:rFonts w:cstheme="minorHAnsi"/>
-          <w:color w:val="212121"/>
-          <w:sz w:val="21"/>
-          <w:szCs w:val="21"/>
-          <w:shd w:val="clear" w:color="auto" w:fill="FFFFFF"/>
-        </w:rPr>
-        <w:t>valence</w:t>
-      </w:r>
-      <w:proofErr w:type="spellEnd"/>
-      <w:r>
-        <w:rPr>
-          <w:rFonts w:cstheme="minorHAnsi"/>
-          <w:color w:val="212121"/>
-          <w:sz w:val="21"/>
-          <w:szCs w:val="21"/>
-          <w:shd w:val="clear" w:color="auto" w:fill="FFFFFF"/>
-        </w:rPr>
-        <w:t xml:space="preserve"> for </w:t>
-      </w:r>
-      <w:proofErr w:type="spellStart"/>
-      <w:r>
-        <w:rPr>
-          <w:rFonts w:cstheme="minorHAnsi"/>
-          <w:color w:val="212121"/>
-          <w:sz w:val="21"/>
-          <w:szCs w:val="21"/>
-          <w:shd w:val="clear" w:color="auto" w:fill="FFFFFF"/>
-        </w:rPr>
-        <w:t>atom</w:t>
-      </w:r>
-      <w:proofErr w:type="spellEnd"/>
-      <w:r>
-        <w:rPr>
-          <w:rFonts w:cstheme="minorHAnsi"/>
-          <w:color w:val="212121"/>
-          <w:sz w:val="21"/>
-          <w:szCs w:val="21"/>
-          <w:shd w:val="clear" w:color="auto" w:fill="FFFFFF"/>
-        </w:rPr>
-        <w:t xml:space="preserve"> #</w:t>
-      </w:r>
-      <w:r>
-        <w:rPr>
-          <w:rFonts w:cstheme="minorHAnsi"/>
-          <w:color w:val="212121"/>
-          <w:sz w:val="21"/>
-          <w:szCs w:val="21"/>
-          <w:shd w:val="clear" w:color="auto" w:fill="FFFFFF"/>
-        </w:rPr>
-        <w:t xml:space="preserve">1 O, 3, </w:t>
-      </w:r>
-      <w:proofErr w:type="spellStart"/>
-      <w:r>
-        <w:rPr>
-          <w:rFonts w:cstheme="minorHAnsi"/>
-          <w:color w:val="212121"/>
-          <w:sz w:val="21"/>
-          <w:szCs w:val="21"/>
-          <w:shd w:val="clear" w:color="auto" w:fill="FFFFFF"/>
-        </w:rPr>
-        <w:t>is</w:t>
-      </w:r>
-      <w:proofErr w:type="spellEnd"/>
-      <w:r>
-        <w:rPr>
-          <w:rFonts w:cstheme="minorHAnsi"/>
-          <w:color w:val="212121"/>
-          <w:sz w:val="21"/>
-          <w:szCs w:val="21"/>
-          <w:shd w:val="clear" w:color="auto" w:fill="FFFFFF"/>
-        </w:rPr>
-        <w:t xml:space="preserve"> </w:t>
-      </w:r>
-      <w:proofErr w:type="spellStart"/>
-      <w:r>
-        <w:rPr>
-          <w:rFonts w:cstheme="minorHAnsi"/>
-          <w:color w:val="212121"/>
-          <w:sz w:val="21"/>
-          <w:szCs w:val="21"/>
-          <w:shd w:val="clear" w:color="auto" w:fill="FFFFFF"/>
-        </w:rPr>
-        <w:t>greater</w:t>
-      </w:r>
-      <w:proofErr w:type="spellEnd"/>
-      <w:r>
-        <w:rPr>
-          <w:rFonts w:cstheme="minorHAnsi"/>
-          <w:color w:val="212121"/>
-          <w:sz w:val="21"/>
-          <w:szCs w:val="21"/>
-          <w:shd w:val="clear" w:color="auto" w:fill="FFFFFF"/>
-        </w:rPr>
-        <w:t xml:space="preserve"> </w:t>
-      </w:r>
-      <w:proofErr w:type="spellStart"/>
-      <w:r>
-        <w:rPr>
-          <w:rFonts w:cstheme="minorHAnsi"/>
-          <w:color w:val="212121"/>
-          <w:sz w:val="21"/>
-          <w:szCs w:val="21"/>
-          <w:shd w:val="clear" w:color="auto" w:fill="FFFFFF"/>
-        </w:rPr>
-        <w:t>than</w:t>
-      </w:r>
-      <w:proofErr w:type="spellEnd"/>
-      <w:r>
-        <w:rPr>
-          <w:rFonts w:cstheme="minorHAnsi"/>
-          <w:color w:val="212121"/>
-          <w:sz w:val="21"/>
-          <w:szCs w:val="21"/>
-          <w:shd w:val="clear" w:color="auto" w:fill="FFFFFF"/>
-        </w:rPr>
-        <w:t xml:space="preserve"> </w:t>
-      </w:r>
-      <w:proofErr w:type="spellStart"/>
-      <w:r>
-        <w:rPr>
-          <w:rFonts w:cstheme="minorHAnsi"/>
-          <w:color w:val="212121"/>
-          <w:sz w:val="21"/>
-          <w:szCs w:val="21"/>
-          <w:shd w:val="clear" w:color="auto" w:fill="FFFFFF"/>
-        </w:rPr>
-        <w:t>permitted</w:t>
-      </w:r>
-      <w:proofErr w:type="spellEnd"/>
-      <w:r>
-        <w:rPr>
-          <w:rFonts w:cstheme="minorHAnsi"/>
-          <w:color w:val="212121"/>
-          <w:sz w:val="21"/>
-          <w:szCs w:val="21"/>
-          <w:shd w:val="clear" w:color="auto" w:fill="FFFFFF"/>
-        </w:rPr>
-        <w:t>”</w:t>
+      <w:r>
+        <w:rPr>
+          <w:rFonts w:cstheme="minorHAnsi"/>
+          <w:color w:val="212121"/>
+          <w:sz w:val="21"/>
+          <w:szCs w:val="21"/>
+          <w:shd w:val="clear" w:color="auto" w:fill="FFFFFF"/>
+        </w:rPr>
+        <w:t>Explicit valence for atom #</w:t>
+      </w:r>
+      <w:r>
+        <w:rPr>
+          <w:rFonts w:cstheme="minorHAnsi"/>
+          <w:color w:val="212121"/>
+          <w:sz w:val="21"/>
+          <w:szCs w:val="21"/>
+          <w:shd w:val="clear" w:color="auto" w:fill="FFFFFF"/>
+        </w:rPr>
+        <w:t>1 O, 3, is greater than permitted”</w:t>
       </w:r>
       <w:r>
         <w:rPr>
@@ -3814,23 +2811,7 @@
         <w:jc w:val="both"/>
       </w:pPr>
       <w:r>
-        <w:t xml:space="preserve">Openbabel como tal no soporta el dibujado en 3D de las moléculas, por lo que los únicos dibujos que puede hacer son en 2D. Openbabel tampoco soporta el uso de </w:t>
-      </w:r>
-      <w:proofErr w:type="spellStart"/>
-      <w:r>
-        <w:t>wedge</w:t>
-      </w:r>
-      <w:proofErr w:type="spellEnd"/>
-      <w:r>
-        <w:t xml:space="preserve"> ni hash </w:t>
-      </w:r>
-      <w:proofErr w:type="spellStart"/>
-      <w:r>
-        <w:t>bonds</w:t>
-      </w:r>
-      <w:proofErr w:type="spellEnd"/>
-      <w:r>
-        <w:t xml:space="preserve"> para el dibujado de moléculas en 2D con perspectiva (</w:t>
+        <w:t>Openbabel como tal no soporta el dibujado en 3D de las moléculas, por lo que los únicos dibujos que puede hacer son en 2D. Openbabel tampoco soporta el uso de wedge ni hash bonds para el dibujado de moléculas en 2D con perspectiva (</w:t>
       </w:r>
       <w:r>
         <w:t xml:space="preserve">es curioso porque </w:t>
@@ -3845,57 +2826,20 @@
         <w:t xml:space="preserve">medio </w:t>
       </w:r>
       <w:r>
-        <w:t xml:space="preserve">ignora. Sigo ejemplos del tutorial de </w:t>
-      </w:r>
-      <w:proofErr w:type="spellStart"/>
-      <w:r>
-        <w:t>Daylight</w:t>
-      </w:r>
-      <w:proofErr w:type="spellEnd"/>
-      <w:r>
-        <w:t>, pero no salen los mismos dibujos</w:t>
-      </w:r>
-      <w:r>
-        <w:t xml:space="preserve">. Otros símbolos más dedicados a geometría que viene en </w:t>
-      </w:r>
-      <w:proofErr w:type="spellStart"/>
-      <w:r>
-        <w:t>Daylight</w:t>
-      </w:r>
-      <w:proofErr w:type="spellEnd"/>
-      <w:r>
-        <w:t xml:space="preserve"> o en </w:t>
-      </w:r>
-      <w:proofErr w:type="spellStart"/>
-      <w:r>
-        <w:t>OpenSMILES</w:t>
-      </w:r>
-      <w:proofErr w:type="spellEnd"/>
-      <w:r>
-        <w:t>, tipo @SP, @TB, @OH, los ignora por completo</w:t>
+        <w:t>ignora. Sigo ejemplos del tutorial de Daylight, pero no salen los mismos dibujos</w:t>
+      </w:r>
+      <w:r>
+        <w:t>. Otros símbolos más dedicados a geometría que viene en Daylight o en OpenSMILES, tipo @SP, @TB, @OH, los ignora por completo</w:t>
       </w:r>
       <w:r>
         <w:t>)</w:t>
       </w:r>
       <w:r>
-        <w:t>. Pero sí es capaz de generar archivos .</w:t>
-      </w:r>
-      <w:proofErr w:type="spellStart"/>
-      <w:r>
-        <w:t>sdf</w:t>
-      </w:r>
-      <w:proofErr w:type="spellEnd"/>
-      <w:r>
-        <w:t xml:space="preserve"> con información 3D, que se pueden usar en otros softwares de </w:t>
-      </w:r>
-      <w:proofErr w:type="gramStart"/>
-      <w:r>
-        <w:t xml:space="preserve">dibujado </w:t>
+        <w:t xml:space="preserve">. Pero sí es capaz de generar archivos .sdf con información 3D, que se pueden usar en otros softwares de dibujado </w:t>
       </w:r>
       <w:r>
         <w:t>específicos</w:t>
       </w:r>
-      <w:proofErr w:type="gramEnd"/>
       <w:r>
         <w:t xml:space="preserve"> como Avogadro (y no están mal, mucho mejor que los 2D desde luego)</w:t>
       </w:r>
@@ -3916,27 +2860,11 @@
         <w:jc w:val="both"/>
       </w:pPr>
       <w:r>
-        <w:t xml:space="preserve">Estoy viendo que los SMILES de SA son muy malos. Prácticamente todos usan el punto, por lo que los dibujos salen separados (no es muy útil esto). SF arregla esto con el uso de ciclos, haciendo que los enlaces estén en condiciones; pero </w:t>
-      </w:r>
-      <w:proofErr w:type="spellStart"/>
-      <w:r>
-        <w:t>openbabel</w:t>
-      </w:r>
-      <w:proofErr w:type="spellEnd"/>
-      <w:r>
-        <w:t xml:space="preserve"> sigue haciendo los dibujos muy pegados, y superponiendo símbolos (sobre todo en </w:t>
+        <w:t xml:space="preserve">Estoy viendo que los SMILES de SA son muy malos. Prácticamente todos usan el punto, por lo que los dibujos salen separados (no es muy útil esto). SF arregla esto con el uso de ciclos, haciendo que los enlaces estén en condiciones; pero openbabel sigue haciendo los dibujos muy pegados, y superponiendo símbolos (sobre todo en </w:t>
       </w:r>
       <w:r>
         <w:lastRenderedPageBreak/>
-        <w:t xml:space="preserve">compuestos que a mano se dibujarían con perspectiva. Los compuestos que son planos los dibuja bastante bien (si tiene muchos </w:t>
-      </w:r>
-      <w:proofErr w:type="spellStart"/>
-      <w:r>
-        <w:t>atomos</w:t>
-      </w:r>
-      <w:proofErr w:type="spellEnd"/>
-      <w:r>
-        <w:t xml:space="preserve"> quizás se solapan un poco, pero se ve bien), y aquí tampoco hay mucho margen de mejora)</w:t>
+        <w:t>compuestos que a mano se dibujarían con perspectiva. Los compuestos que son planos los dibuja bastante bien (si tiene muchos atomos quizás se solapan un poco, pero se ve bien), y aquí tampoco hay mucho margen de mejora)</w:t>
       </w:r>
     </w:p>
     <w:p>
@@ -3990,23 +2918,7 @@
         <w:jc w:val="both"/>
       </w:pPr>
       <w:r>
-        <w:t xml:space="preserve">Averiguar cómo se construyen los vectores de átomos y enlaces dentro de </w:t>
-      </w:r>
-      <w:proofErr w:type="spellStart"/>
-      <w:r>
-        <w:t>OBMol</w:t>
-      </w:r>
-      <w:proofErr w:type="spellEnd"/>
-      <w:r>
-        <w:t xml:space="preserve"> (en qué orden se introducen en el vector) y si varía según el </w:t>
-      </w:r>
-      <w:proofErr w:type="spellStart"/>
-      <w:r>
-        <w:t>string</w:t>
-      </w:r>
-      <w:proofErr w:type="spellEnd"/>
-      <w:r>
-        <w:t xml:space="preserve"> de entrada que le meta.</w:t>
+        <w:t>Averiguar cómo se construyen los vectores de átomos y enlaces dentro de OBMol (en qué orden se introducen en el vector) y si varía según el string de entrada que le meta.</w:t>
       </w:r>
     </w:p>
     <w:p>
@@ -4019,15 +2931,7 @@
         <w:jc w:val="both"/>
       </w:pPr>
       <w:r>
-        <w:t xml:space="preserve">Una vez eso, saber cómo recorre el vector de átomos a la hora de dibujarlo, para modificar ese orden; o bien, le doy los átomos en el orden necesario (de </w:t>
-      </w:r>
-      <w:proofErr w:type="gramStart"/>
-      <w:r>
-        <w:t>entrada</w:t>
-      </w:r>
-      <w:proofErr w:type="gramEnd"/>
-      <w:r>
-        <w:t xml:space="preserve"> supongo) para que me lo dibuje como yo quiera.</w:t>
+        <w:t>Una vez eso, saber cómo recorre el vector de átomos a la hora de dibujarlo, para modificar ese orden; o bien, le doy los átomos en el orden necesario (de entrada supongo) para que me lo dibuje como yo quiera.</w:t>
       </w:r>
     </w:p>
     <w:p>
@@ -4176,29 +3080,7 @@
           <w:szCs w:val="21"/>
           <w:shd w:val="clear" w:color="auto" w:fill="FFFFFF"/>
         </w:rPr>
-        <w:t xml:space="preserve">¿Vendría bien documentar el proceso de cómo he </w:t>
-      </w:r>
-      <w:proofErr w:type="spellStart"/>
-      <w:r>
-        <w:rPr>
-          <w:rFonts w:cstheme="minorHAnsi"/>
-          <w:color w:val="212121"/>
-          <w:sz w:val="21"/>
-          <w:szCs w:val="21"/>
-          <w:shd w:val="clear" w:color="auto" w:fill="FFFFFF"/>
-        </w:rPr>
-        <w:t>buildeado</w:t>
-      </w:r>
-      <w:proofErr w:type="spellEnd"/>
-      <w:r>
-        <w:rPr>
-          <w:rFonts w:cstheme="minorHAnsi"/>
-          <w:color w:val="212121"/>
-          <w:sz w:val="21"/>
-          <w:szCs w:val="21"/>
-          <w:shd w:val="clear" w:color="auto" w:fill="FFFFFF"/>
-        </w:rPr>
-        <w:t xml:space="preserve"> el proyecto de Openbabel, y como puedo modificar el código para probar los cambios? ¿Lo meto en un apéndice quizás?</w:t>
+        <w:t>¿Vendría bien documentar el proceso de cómo he buildeado el proyecto de Openbabel, y como puedo modificar el código para probar los cambios? ¿Lo meto en un apéndice quizás?</w:t>
       </w:r>
     </w:p>
     <w:p>
@@ -4282,7 +3164,6 @@
         </w:rPr>
         <w:t xml:space="preserve">de lo que he visto de </w:t>
       </w:r>
-      <w:proofErr w:type="spellStart"/>
       <w:r>
         <w:rPr>
           <w:rFonts w:cstheme="minorHAnsi"/>
@@ -4293,7 +3174,6 @@
         </w:rPr>
         <w:t>codigo</w:t>
       </w:r>
-      <w:proofErr w:type="spellEnd"/>
       <w:r>
         <w:rPr>
           <w:rFonts w:cstheme="minorHAnsi"/>
@@ -4389,61 +3269,17 @@
           <w:szCs w:val="21"/>
           <w:shd w:val="clear" w:color="auto" w:fill="FFFFFF"/>
         </w:rPr>
-        <w:t xml:space="preserve"> (es un </w:t>
-      </w:r>
-      <w:proofErr w:type="spellStart"/>
-      <w:r>
-        <w:rPr>
-          <w:rFonts w:cstheme="minorHAnsi"/>
-          <w:color w:val="212121"/>
-          <w:sz w:val="21"/>
-          <w:szCs w:val="21"/>
-          <w:shd w:val="clear" w:color="auto" w:fill="FFFFFF"/>
-        </w:rPr>
-        <w:t>plugin</w:t>
-      </w:r>
-      <w:proofErr w:type="spellEnd"/>
-      <w:r>
-        <w:rPr>
-          <w:rFonts w:cstheme="minorHAnsi"/>
-          <w:color w:val="212121"/>
-          <w:sz w:val="21"/>
-          <w:szCs w:val="21"/>
-          <w:shd w:val="clear" w:color="auto" w:fill="FFFFFF"/>
-        </w:rPr>
-        <w:t xml:space="preserve"> que se añadió después, no hay nada documentado)</w:t>
-      </w:r>
-      <w:r>
-        <w:rPr>
-          <w:rFonts w:cstheme="minorHAnsi"/>
-          <w:color w:val="212121"/>
-          <w:sz w:val="21"/>
-          <w:szCs w:val="21"/>
-          <w:shd w:val="clear" w:color="auto" w:fill="FFFFFF"/>
-        </w:rPr>
-        <w:t xml:space="preserve">, he pensado usar lo que genere, y luego yo modificar los </w:t>
-      </w:r>
-      <w:proofErr w:type="spellStart"/>
-      <w:r>
-        <w:rPr>
-          <w:rFonts w:cstheme="minorHAnsi"/>
-          <w:color w:val="212121"/>
-          <w:sz w:val="21"/>
-          <w:szCs w:val="21"/>
-          <w:shd w:val="clear" w:color="auto" w:fill="FFFFFF"/>
-        </w:rPr>
-        <w:t>atomos</w:t>
-      </w:r>
-      <w:proofErr w:type="spellEnd"/>
-      <w:r>
-        <w:rPr>
-          <w:rFonts w:cstheme="minorHAnsi"/>
-          <w:color w:val="212121"/>
-          <w:sz w:val="21"/>
-          <w:szCs w:val="21"/>
-          <w:shd w:val="clear" w:color="auto" w:fill="FFFFFF"/>
-        </w:rPr>
-        <w:t xml:space="preserve"> que me interesen para que quede mejor en según qué moléculas. He visto que las moléculas ‘planas’ las</w:t>
+        <w:t xml:space="preserve"> (es un plugin que se añadió después, no hay nada documentado)</w:t>
+      </w:r>
+      <w:r>
+        <w:rPr>
+          <w:rFonts w:cstheme="minorHAnsi"/>
+          <w:color w:val="212121"/>
+          <w:sz w:val="21"/>
+          <w:szCs w:val="21"/>
+          <w:shd w:val="clear" w:color="auto" w:fill="FFFFFF"/>
+        </w:rPr>
+        <w:t>, he pensado usar lo que genere, y luego yo modificar los atomos que me interesen para que quede mejor en según qué moléculas. He visto que las moléculas ‘planas’ las</w:t>
       </w:r>
       <w:r>
         <w:rPr>
@@ -4463,29 +3299,7 @@
           <w:szCs w:val="21"/>
           <w:shd w:val="clear" w:color="auto" w:fill="FFFFFF"/>
         </w:rPr>
-        <w:t xml:space="preserve">. Para las moléculas con perspectiva, me he querido centrar en las de tipo </w:t>
-      </w:r>
-      <w:proofErr w:type="spellStart"/>
-      <w:r>
-        <w:rPr>
-          <w:rFonts w:cstheme="minorHAnsi"/>
-          <w:color w:val="212121"/>
-          <w:sz w:val="21"/>
-          <w:szCs w:val="21"/>
-          <w:shd w:val="clear" w:color="auto" w:fill="FFFFFF"/>
-        </w:rPr>
-        <w:t>ferroceno</w:t>
-      </w:r>
-      <w:proofErr w:type="spellEnd"/>
-      <w:r>
-        <w:rPr>
-          <w:rFonts w:cstheme="minorHAnsi"/>
-          <w:color w:val="212121"/>
-          <w:sz w:val="21"/>
-          <w:szCs w:val="21"/>
-          <w:shd w:val="clear" w:color="auto" w:fill="FFFFFF"/>
-        </w:rPr>
-        <w:t xml:space="preserve"> o que tienen Cp. Y en eso estoy.</w:t>
+        <w:t>. Para las moléculas con perspectiva, me he querido centrar en las de tipo ferroceno o que tienen Cp. Y en eso estoy.</w:t>
       </w:r>
     </w:p>
     <w:p>
@@ -4522,20 +3336,8 @@
           <w:szCs w:val="21"/>
           <w:shd w:val="clear" w:color="auto" w:fill="FFFFFF"/>
         </w:rPr>
-        <w:t xml:space="preserve"> de </w:t>
-      </w:r>
-      <w:proofErr w:type="spellStart"/>
-      <w:r>
-        <w:rPr>
-          <w:rFonts w:cstheme="minorHAnsi"/>
-          <w:color w:val="212121"/>
-          <w:sz w:val="21"/>
-          <w:szCs w:val="21"/>
-          <w:shd w:val="clear" w:color="auto" w:fill="FFFFFF"/>
-        </w:rPr>
-        <w:t>Cp</w:t>
-      </w:r>
-      <w:proofErr w:type="spellEnd"/>
+        <w:t xml:space="preserve"> de Cp</w:t>
+      </w:r>
       <w:r>
         <w:rPr>
           <w:rFonts w:cstheme="minorHAnsi"/>
@@ -4581,29 +3383,7 @@
           <w:szCs w:val="21"/>
           <w:shd w:val="clear" w:color="auto" w:fill="FFFFFF"/>
         </w:rPr>
-        <w:t xml:space="preserve">solamente funciona ‘bien’ con </w:t>
-      </w:r>
-      <w:proofErr w:type="spellStart"/>
-      <w:r>
-        <w:rPr>
-          <w:rFonts w:cstheme="minorHAnsi"/>
-          <w:color w:val="212121"/>
-          <w:sz w:val="21"/>
-          <w:szCs w:val="21"/>
-          <w:shd w:val="clear" w:color="auto" w:fill="FFFFFF"/>
-        </w:rPr>
-        <w:t>Cp</w:t>
-      </w:r>
-      <w:proofErr w:type="spellEnd"/>
-      <w:r>
-        <w:rPr>
-          <w:rFonts w:cstheme="minorHAnsi"/>
-          <w:color w:val="212121"/>
-          <w:sz w:val="21"/>
-          <w:szCs w:val="21"/>
-          <w:shd w:val="clear" w:color="auto" w:fill="FFFFFF"/>
-        </w:rPr>
-        <w:t xml:space="preserve"> individuales.</w:t>
+        <w:t>solamente funciona ‘bien’ con Cp individuales.</w:t>
       </w:r>
     </w:p>
     <w:p>
@@ -4630,61 +3410,17 @@
           <w:szCs w:val="21"/>
           <w:shd w:val="clear" w:color="auto" w:fill="FFFFFF"/>
         </w:rPr>
-        <w:t xml:space="preserve">Tengo que desarrollar el método que me permita separar varios </w:t>
-      </w:r>
-      <w:proofErr w:type="spellStart"/>
-      <w:r>
-        <w:rPr>
-          <w:rFonts w:cstheme="minorHAnsi"/>
-          <w:color w:val="212121"/>
-          <w:sz w:val="21"/>
-          <w:szCs w:val="21"/>
-          <w:shd w:val="clear" w:color="auto" w:fill="FFFFFF"/>
-        </w:rPr>
-        <w:t>Cp</w:t>
-      </w:r>
-      <w:proofErr w:type="spellEnd"/>
-      <w:r>
-        <w:rPr>
-          <w:rFonts w:cstheme="minorHAnsi"/>
-          <w:color w:val="212121"/>
-          <w:sz w:val="21"/>
-          <w:szCs w:val="21"/>
-          <w:shd w:val="clear" w:color="auto" w:fill="FFFFFF"/>
-        </w:rPr>
-        <w:t xml:space="preserve"> distintos y poder crear el enlace tangente a cada uno de ellos</w:t>
-      </w:r>
-      <w:r>
-        <w:rPr>
-          <w:rFonts w:cstheme="minorHAnsi"/>
-          <w:color w:val="212121"/>
-          <w:sz w:val="21"/>
-          <w:szCs w:val="21"/>
-          <w:shd w:val="clear" w:color="auto" w:fill="FFFFFF"/>
-        </w:rPr>
-        <w:t xml:space="preserve">. ESTO ES IMPORTANTE (hay otras moléculas tipo </w:t>
-      </w:r>
-      <w:proofErr w:type="spellStart"/>
-      <w:r>
-        <w:rPr>
-          <w:rFonts w:cstheme="minorHAnsi"/>
-          <w:color w:val="212121"/>
-          <w:sz w:val="21"/>
-          <w:szCs w:val="21"/>
-          <w:shd w:val="clear" w:color="auto" w:fill="FFFFFF"/>
-        </w:rPr>
-        <w:t>ferroceno</w:t>
-      </w:r>
-      <w:proofErr w:type="spellEnd"/>
-      <w:r>
-        <w:rPr>
-          <w:rFonts w:cstheme="minorHAnsi"/>
-          <w:color w:val="212121"/>
-          <w:sz w:val="21"/>
-          <w:szCs w:val="21"/>
-          <w:shd w:val="clear" w:color="auto" w:fill="FFFFFF"/>
-        </w:rPr>
-        <w:t xml:space="preserve"> que se estropean si no completo esto)</w:t>
+        <w:t>Tengo que desarrollar el método que me permita separar varios Cp distintos y poder crear el enlace tangente a cada uno de ellos</w:t>
+      </w:r>
+      <w:r>
+        <w:rPr>
+          <w:rFonts w:cstheme="minorHAnsi"/>
+          <w:color w:val="212121"/>
+          <w:sz w:val="21"/>
+          <w:szCs w:val="21"/>
+          <w:shd w:val="clear" w:color="auto" w:fill="FFFFFF"/>
+        </w:rPr>
+        <w:t>. ESTO ES IMPORTANTE (hay otras moléculas tipo ferroceno que se estropean si no completo esto)</w:t>
       </w:r>
     </w:p>
     <w:p>
@@ -4738,29 +3474,7 @@
           <w:szCs w:val="21"/>
           <w:shd w:val="clear" w:color="auto" w:fill="FFFFFF"/>
         </w:rPr>
-        <w:t xml:space="preserve">Si quisiera darle un aspecto a los </w:t>
-      </w:r>
-      <w:proofErr w:type="spellStart"/>
-      <w:r>
-        <w:rPr>
-          <w:rFonts w:cstheme="minorHAnsi"/>
-          <w:color w:val="212121"/>
-          <w:sz w:val="21"/>
-          <w:szCs w:val="21"/>
-          <w:shd w:val="clear" w:color="auto" w:fill="FFFFFF"/>
-        </w:rPr>
-        <w:t>Cp</w:t>
-      </w:r>
-      <w:proofErr w:type="spellEnd"/>
-      <w:r>
-        <w:rPr>
-          <w:rFonts w:cstheme="minorHAnsi"/>
-          <w:color w:val="212121"/>
-          <w:sz w:val="21"/>
-          <w:szCs w:val="21"/>
-          <w:shd w:val="clear" w:color="auto" w:fill="FFFFFF"/>
-        </w:rPr>
-        <w:t xml:space="preserve"> como los de SA, necesito más tiempo, pero pu</w:t>
+        <w:t>Si quisiera darle un aspecto a los Cp como los de SA, necesito más tiempo, pero pu</w:t>
       </w:r>
       <w:r>
         <w:rPr>
@@ -4824,29 +3538,7 @@
           <w:szCs w:val="21"/>
           <w:shd w:val="clear" w:color="auto" w:fill="FFFFFF"/>
         </w:rPr>
-        <w:t xml:space="preserve">Me gustaría también, ser capaz de mover los enlaces que pudieran quedar en medio de los </w:t>
-      </w:r>
-      <w:proofErr w:type="spellStart"/>
-      <w:r>
-        <w:rPr>
-          <w:rFonts w:cstheme="minorHAnsi"/>
-          <w:color w:val="212121"/>
-          <w:sz w:val="21"/>
-          <w:szCs w:val="21"/>
-          <w:shd w:val="clear" w:color="auto" w:fill="FFFFFF"/>
-        </w:rPr>
-        <w:t>Cp</w:t>
-      </w:r>
-      <w:proofErr w:type="spellEnd"/>
-      <w:r>
-        <w:rPr>
-          <w:rFonts w:cstheme="minorHAnsi"/>
-          <w:color w:val="212121"/>
-          <w:sz w:val="21"/>
-          <w:szCs w:val="21"/>
-          <w:shd w:val="clear" w:color="auto" w:fill="FFFFFF"/>
-        </w:rPr>
-        <w:t>, para que no se solapen mucho.</w:t>
+        <w:t>Me gustaría también, ser capaz de mover los enlaces que pudieran quedar en medio de los Cp, para que no se solapen mucho.</w:t>
       </w:r>
     </w:p>
     <w:p>
@@ -4873,51 +3565,7 @@
           <w:szCs w:val="21"/>
           <w:shd w:val="clear" w:color="auto" w:fill="FFFFFF"/>
         </w:rPr>
-        <w:t xml:space="preserve">He visto que los </w:t>
-      </w:r>
-      <w:proofErr w:type="spellStart"/>
-      <w:r>
-        <w:rPr>
-          <w:rFonts w:cstheme="minorHAnsi"/>
-          <w:color w:val="212121"/>
-          <w:sz w:val="21"/>
-          <w:szCs w:val="21"/>
-          <w:shd w:val="clear" w:color="auto" w:fill="FFFFFF"/>
-        </w:rPr>
-        <w:t>ferrocenos</w:t>
-      </w:r>
-      <w:proofErr w:type="spellEnd"/>
-      <w:r>
-        <w:rPr>
-          <w:rFonts w:cstheme="minorHAnsi"/>
-          <w:color w:val="212121"/>
-          <w:sz w:val="21"/>
-          <w:szCs w:val="21"/>
-          <w:shd w:val="clear" w:color="auto" w:fill="FFFFFF"/>
-        </w:rPr>
-        <w:t xml:space="preserve"> se dibujan bastante bien. Pero los </w:t>
-      </w:r>
-      <w:proofErr w:type="spellStart"/>
-      <w:r>
-        <w:rPr>
-          <w:rFonts w:cstheme="minorHAnsi"/>
-          <w:color w:val="212121"/>
-          <w:sz w:val="21"/>
-          <w:szCs w:val="21"/>
-          <w:shd w:val="clear" w:color="auto" w:fill="FFFFFF"/>
-        </w:rPr>
-        <w:t>Cp</w:t>
-      </w:r>
-      <w:proofErr w:type="spellEnd"/>
-      <w:r>
-        <w:rPr>
-          <w:rFonts w:cstheme="minorHAnsi"/>
-          <w:color w:val="212121"/>
-          <w:sz w:val="21"/>
-          <w:szCs w:val="21"/>
-          <w:shd w:val="clear" w:color="auto" w:fill="FFFFFF"/>
-        </w:rPr>
-        <w:t xml:space="preserve"> individuales no.</w:t>
+        <w:t>He visto que los ferrocenos se dibujan bastante bien. Pero los Cp individuales no.</w:t>
       </w:r>
     </w:p>
     <w:p>
@@ -4944,51 +3592,7 @@
           <w:szCs w:val="21"/>
           <w:shd w:val="clear" w:color="auto" w:fill="FFFFFF"/>
         </w:rPr>
-        <w:t xml:space="preserve">Para seguir testeando esto, necesitaría algunos complejos que tengan </w:t>
-      </w:r>
-      <w:proofErr w:type="spellStart"/>
-      <w:r>
-        <w:rPr>
-          <w:rFonts w:cstheme="minorHAnsi"/>
-          <w:color w:val="212121"/>
-          <w:sz w:val="21"/>
-          <w:szCs w:val="21"/>
-          <w:shd w:val="clear" w:color="auto" w:fill="FFFFFF"/>
-        </w:rPr>
-        <w:t>Cps</w:t>
-      </w:r>
-      <w:proofErr w:type="spellEnd"/>
-      <w:r>
-        <w:rPr>
-          <w:rFonts w:cstheme="minorHAnsi"/>
-          <w:color w:val="212121"/>
-          <w:sz w:val="21"/>
-          <w:szCs w:val="21"/>
-          <w:shd w:val="clear" w:color="auto" w:fill="FFFFFF"/>
-        </w:rPr>
-        <w:t xml:space="preserve">, porque del </w:t>
-      </w:r>
-      <w:proofErr w:type="spellStart"/>
-      <w:r>
-        <w:rPr>
-          <w:rFonts w:cstheme="minorHAnsi"/>
-          <w:color w:val="212121"/>
-          <w:sz w:val="21"/>
-          <w:szCs w:val="21"/>
-          <w:shd w:val="clear" w:color="auto" w:fill="FFFFFF"/>
-        </w:rPr>
-        <w:t>dataset</w:t>
-      </w:r>
-      <w:proofErr w:type="spellEnd"/>
-      <w:r>
-        <w:rPr>
-          <w:rFonts w:cstheme="minorHAnsi"/>
-          <w:color w:val="212121"/>
-          <w:sz w:val="21"/>
-          <w:szCs w:val="21"/>
-          <w:shd w:val="clear" w:color="auto" w:fill="FFFFFF"/>
-        </w:rPr>
-        <w:t xml:space="preserve"> actual solamente tienen 3, y 2 de ellos son relativamente complejos.</w:t>
+        <w:t>Para seguir testeando esto, necesitaría algunos complejos que tengan Cps, porque del dataset actual solamente tienen 3, y 2 de ellos son relativamente complejos.</w:t>
       </w:r>
     </w:p>
     <w:p>
@@ -5015,85 +3619,7 @@
           <w:szCs w:val="21"/>
           <w:shd w:val="clear" w:color="auto" w:fill="FFFFFF"/>
         </w:rPr>
-        <w:t xml:space="preserve">Se me ocurre también, como tengo varias maneras de dibujar los </w:t>
-      </w:r>
-      <w:proofErr w:type="spellStart"/>
-      <w:r>
-        <w:rPr>
-          <w:rFonts w:cstheme="minorHAnsi"/>
-          <w:color w:val="212121"/>
-          <w:sz w:val="21"/>
-          <w:szCs w:val="21"/>
-          <w:shd w:val="clear" w:color="auto" w:fill="FFFFFF"/>
-        </w:rPr>
-        <w:t>Cp</w:t>
-      </w:r>
-      <w:proofErr w:type="spellEnd"/>
-      <w:r>
-        <w:rPr>
-          <w:rFonts w:cstheme="minorHAnsi"/>
-          <w:color w:val="212121"/>
-          <w:sz w:val="21"/>
-          <w:szCs w:val="21"/>
-          <w:shd w:val="clear" w:color="auto" w:fill="FFFFFF"/>
-        </w:rPr>
-        <w:t xml:space="preserve"> (con circulo, sin circulo, con enlace único central, o con todos los enlaces); intentar poner esto como una opción de línea de comandos (tipo -</w:t>
-      </w:r>
-      <w:proofErr w:type="gramStart"/>
-      <w:r>
-        <w:rPr>
-          <w:rFonts w:cstheme="minorHAnsi"/>
-          <w:color w:val="212121"/>
-          <w:sz w:val="21"/>
-          <w:szCs w:val="21"/>
-          <w:shd w:val="clear" w:color="auto" w:fill="FFFFFF"/>
-        </w:rPr>
-        <w:t>:”&lt;</w:t>
-      </w:r>
-      <w:proofErr w:type="spellStart"/>
-      <w:proofErr w:type="gramEnd"/>
-      <w:r>
-        <w:rPr>
-          <w:rFonts w:cstheme="minorHAnsi"/>
-          <w:color w:val="212121"/>
-          <w:sz w:val="21"/>
-          <w:szCs w:val="21"/>
-          <w:shd w:val="clear" w:color="auto" w:fill="FFFFFF"/>
-        </w:rPr>
-        <w:t>smiles</w:t>
-      </w:r>
-      <w:proofErr w:type="spellEnd"/>
-      <w:r>
-        <w:rPr>
-          <w:rFonts w:cstheme="minorHAnsi"/>
-          <w:color w:val="212121"/>
-          <w:sz w:val="21"/>
-          <w:szCs w:val="21"/>
-          <w:shd w:val="clear" w:color="auto" w:fill="FFFFFF"/>
-        </w:rPr>
-        <w:t>&gt;” -O &lt;archivo&gt;  -&lt;</w:t>
-      </w:r>
-      <w:proofErr w:type="spellStart"/>
-      <w:r>
-        <w:rPr>
-          <w:rFonts w:cstheme="minorHAnsi"/>
-          <w:color w:val="212121"/>
-          <w:sz w:val="21"/>
-          <w:szCs w:val="21"/>
-          <w:shd w:val="clear" w:color="auto" w:fill="FFFFFF"/>
-        </w:rPr>
-        <w:t>opciones_cp</w:t>
-      </w:r>
-      <w:proofErr w:type="spellEnd"/>
-      <w:r>
-        <w:rPr>
-          <w:rFonts w:cstheme="minorHAnsi"/>
-          <w:color w:val="212121"/>
-          <w:sz w:val="21"/>
-          <w:szCs w:val="21"/>
-          <w:shd w:val="clear" w:color="auto" w:fill="FFFFFF"/>
-        </w:rPr>
-        <w:t>&gt;)</w:t>
+        <w:t>Se me ocurre también, como tengo varias maneras de dibujar los Cp (con circulo, sin circulo, con enlace único central, o con todos los enlaces); intentar poner esto como una opción de línea de comandos (tipo -:”&lt;smiles&gt;” -O &lt;archivo&gt;  -&lt;opciones_cp&gt;)</w:t>
       </w:r>
     </w:p>
     <w:p>
@@ -5144,25 +3670,12 @@
         </w:numPr>
         <w:jc w:val="both"/>
       </w:pPr>
-      <w:proofErr w:type="gramStart"/>
       <w:r>
         <w:lastRenderedPageBreak/>
-        <w:t>Probar</w:t>
-      </w:r>
-      <w:proofErr w:type="gramEnd"/>
-      <w:r>
-        <w:t xml:space="preserve"> aunque sea 1 método de canonización. Lo de las ramas</w:t>
-      </w:r>
-      <w:r>
-        <w:t xml:space="preserve">. </w:t>
-      </w:r>
-      <w:proofErr w:type="spellStart"/>
-      <w:r>
-        <w:t>Atomo</w:t>
-      </w:r>
-      <w:proofErr w:type="spellEnd"/>
-      <w:r>
-        <w:t xml:space="preserve"> central y luego el resto en ramas, ordenándolas por algún criterio (en sentido horario, o quizás por longitud de rama, o intercalados, algo así)</w:t>
+        <w:t>Probar aunque sea 1 método de canonización. Lo de las ramas</w:t>
+      </w:r>
+      <w:r>
+        <w:t>. Atomo central y luego el resto en ramas, ordenándolas por algún criterio (en sentido horario, o quizás por longitud de rama, o intercalados, algo así)</w:t>
       </w:r>
     </w:p>
     <w:p>
@@ -5175,34 +3688,10 @@
         <w:jc w:val="both"/>
       </w:pPr>
       <w:r>
-        <w:t xml:space="preserve">Intentar desarrollar un método que separe el </w:t>
-      </w:r>
-      <w:proofErr w:type="spellStart"/>
-      <w:r>
-        <w:t>smiles</w:t>
-      </w:r>
-      <w:proofErr w:type="spellEnd"/>
-      <w:r>
-        <w:t xml:space="preserve"> como en bloques, según las ramas</w:t>
-      </w:r>
-      <w:r>
-        <w:t xml:space="preserve"> o como me sea más cómodo a </w:t>
-      </w:r>
-      <w:proofErr w:type="spellStart"/>
-      <w:r>
-        <w:t>mi</w:t>
-      </w:r>
-      <w:proofErr w:type="spellEnd"/>
-      <w:r>
-        <w:t xml:space="preserve"> para luego </w:t>
-      </w:r>
-      <w:proofErr w:type="spellStart"/>
-      <w:r>
-        <w:t>parsearlo</w:t>
-      </w:r>
-      <w:proofErr w:type="spellEnd"/>
-      <w:r>
-        <w:t xml:space="preserve"> con condiciones.</w:t>
+        <w:t>Intentar desarrollar un método que separe el smiles como en bloques, según las ramas</w:t>
+      </w:r>
+      <w:r>
+        <w:t xml:space="preserve"> o como me sea más cómodo a mi para luego parsearlo con condiciones.</w:t>
       </w:r>
     </w:p>
     <w:p>
@@ -5215,15 +3704,7 @@
         <w:jc w:val="both"/>
       </w:pPr>
       <w:r>
-        <w:t xml:space="preserve">Hacer quizás algún </w:t>
-      </w:r>
-      <w:proofErr w:type="spellStart"/>
-      <w:r>
-        <w:t>testing</w:t>
-      </w:r>
-      <w:proofErr w:type="spellEnd"/>
-      <w:r>
-        <w:t xml:space="preserve"> con un set enorme de moléculas (de organometalica y orgánica normal) para ver el </w:t>
+        <w:t xml:space="preserve">Hacer quizás algún testing con un set enorme de moléculas (de organometalica y orgánica normal) para ver el </w:t>
       </w:r>
       <w:r>
         <w:t>resultado.</w:t>
@@ -5259,178 +3740,130 @@
         <w:t>M</w:t>
       </w:r>
       <w:r>
-        <w:t>etodología de trabajo (</w:t>
-      </w:r>
-      <w:proofErr w:type="spellStart"/>
-      <w:r>
-        <w:t>agil</w:t>
-      </w:r>
-      <w:proofErr w:type="spellEnd"/>
+        <w:t>etodología de trabajo (agil)</w:t>
+      </w:r>
+      <w:r>
+        <w:t xml:space="preserve"> y planificación temporal</w:t>
+      </w:r>
+      <w:r>
+        <w:t xml:space="preserve"> </w:t>
+      </w:r>
+      <w:r>
+        <w:sym w:font="Wingdings" w:char="F0E0"/>
+      </w:r>
+      <w:r>
+        <w:t xml:space="preserve"> </w:t>
+      </w:r>
+      <w:r>
+        <w:rPr>
+          <w:b/>
+        </w:rPr>
+        <w:t>Por justificar</w:t>
+      </w:r>
+    </w:p>
+    <w:p>
+      <w:pPr>
+        <w:pStyle w:val="Prrafodelista"/>
+        <w:numPr>
+          <w:ilvl w:val="0"/>
+          <w:numId w:val="3"/>
+        </w:numPr>
+        <w:jc w:val="both"/>
+      </w:pPr>
+      <w:r>
+        <w:t xml:space="preserve">Recursos: que costo tiene mi proyecto </w:t>
+      </w:r>
+      <w:r>
+        <w:sym w:font="Wingdings" w:char="F0E0"/>
+      </w:r>
+      <w:r>
+        <w:t xml:space="preserve"> </w:t>
+      </w:r>
+      <w:r>
+        <w:rPr>
+          <w:b/>
+        </w:rPr>
+        <w:t>Por hacer</w:t>
+      </w:r>
+    </w:p>
+    <w:p>
+      <w:pPr>
+        <w:pStyle w:val="Prrafodelista"/>
+        <w:numPr>
+          <w:ilvl w:val="0"/>
+          <w:numId w:val="3"/>
+        </w:numPr>
+        <w:jc w:val="both"/>
+      </w:pPr>
+      <w:r>
+        <w:t xml:space="preserve">Análisis de riesgos, planes de contingencia </w:t>
+      </w:r>
+      <w:r>
+        <w:sym w:font="Wingdings" w:char="F0E0"/>
+      </w:r>
+      <w:r>
+        <w:t xml:space="preserve"> </w:t>
+      </w:r>
+      <w:r>
+        <w:rPr>
+          <w:b/>
+        </w:rPr>
+        <w:t>Por hacer</w:t>
+      </w:r>
+    </w:p>
+    <w:p>
+      <w:pPr>
+        <w:pStyle w:val="Prrafodelista"/>
+        <w:numPr>
+          <w:ilvl w:val="0"/>
+          <w:numId w:val="3"/>
+        </w:numPr>
+        <w:jc w:val="both"/>
+      </w:pPr>
+      <w:r>
+        <w:t xml:space="preserve">Apéndice tipo manual usuario de cómo utilizo visual studio c++ para compilar. </w:t>
+      </w:r>
+      <w:r>
+        <w:sym w:font="Wingdings" w:char="F0E0"/>
+      </w:r>
+      <w:r>
+        <w:t xml:space="preserve"> </w:t>
+      </w:r>
+      <w:r>
+        <w:rPr>
+          <w:b/>
+        </w:rPr>
+        <w:t>Por hacer</w:t>
+      </w:r>
+    </w:p>
+    <w:p>
+      <w:pPr>
+        <w:jc w:val="both"/>
+      </w:pPr>
+      <w:r>
+        <w:t>Hay partes de la memoria que hasta no tener el código hecho, no puedo documentar obviamente:</w:t>
+      </w:r>
+    </w:p>
+    <w:p>
+      <w:pPr>
+        <w:pStyle w:val="Prrafodelista"/>
+        <w:numPr>
+          <w:ilvl w:val="0"/>
+          <w:numId w:val="9"/>
+        </w:numPr>
+        <w:jc w:val="both"/>
+      </w:pPr>
+      <w:r>
+        <w:t>Métodos creados (explicarlos</w:t>
+      </w:r>
+      <w:r>
+        <w:t xml:space="preserve"> cada uno que es lo que hace. El brief de la función por asi decirlo</w:t>
+      </w:r>
       <w:r>
         <w:t>)</w:t>
       </w:r>
       <w:r>
-        <w:t xml:space="preserve"> y planificación temporal</w:t>
-      </w:r>
-      <w:r>
-        <w:t xml:space="preserve"> </w:t>
-      </w:r>
-      <w:r>
-        <w:sym w:font="Wingdings" w:char="F0E0"/>
-      </w:r>
-      <w:r>
-        <w:t xml:space="preserve"> </w:t>
-      </w:r>
-      <w:r>
-        <w:rPr>
-          <w:b/>
-        </w:rPr>
-        <w:t>Por justificar</w:t>
-      </w:r>
-    </w:p>
-    <w:p>
-      <w:pPr>
-        <w:pStyle w:val="Prrafodelista"/>
-        <w:numPr>
-          <w:ilvl w:val="0"/>
-          <w:numId w:val="3"/>
-        </w:numPr>
-        <w:jc w:val="both"/>
-      </w:pPr>
-      <w:r>
-        <w:t xml:space="preserve">Recursos: que costo tiene mi proyecto </w:t>
-      </w:r>
-      <w:r>
-        <w:sym w:font="Wingdings" w:char="F0E0"/>
-      </w:r>
-      <w:r>
-        <w:t xml:space="preserve"> </w:t>
-      </w:r>
-      <w:r>
-        <w:rPr>
-          <w:b/>
-        </w:rPr>
-        <w:t>Por hacer</w:t>
-      </w:r>
-    </w:p>
-    <w:p>
-      <w:pPr>
-        <w:pStyle w:val="Prrafodelista"/>
-        <w:numPr>
-          <w:ilvl w:val="0"/>
-          <w:numId w:val="3"/>
-        </w:numPr>
-        <w:jc w:val="both"/>
-      </w:pPr>
-      <w:r>
-        <w:t xml:space="preserve">Análisis de riesgos, planes de contingencia </w:t>
-      </w:r>
-      <w:r>
-        <w:sym w:font="Wingdings" w:char="F0E0"/>
-      </w:r>
-      <w:r>
-        <w:t xml:space="preserve"> </w:t>
-      </w:r>
-      <w:r>
-        <w:rPr>
-          <w:b/>
-        </w:rPr>
-        <w:t>Por hacer</w:t>
-      </w:r>
-    </w:p>
-    <w:p>
-      <w:pPr>
-        <w:pStyle w:val="Prrafodelista"/>
-        <w:numPr>
-          <w:ilvl w:val="0"/>
-          <w:numId w:val="3"/>
-        </w:numPr>
-        <w:jc w:val="both"/>
-      </w:pPr>
-      <w:r>
-        <w:t xml:space="preserve">Apéndice tipo manual usuario de cómo utilizo visual </w:t>
-      </w:r>
-      <w:proofErr w:type="spellStart"/>
-      <w:r>
-        <w:t>studio</w:t>
-      </w:r>
-      <w:proofErr w:type="spellEnd"/>
-      <w:r>
-        <w:t xml:space="preserve"> </w:t>
-      </w:r>
-      <w:proofErr w:type="spellStart"/>
-      <w:r>
-        <w:t>c++</w:t>
-      </w:r>
-      <w:proofErr w:type="spellEnd"/>
-      <w:r>
-        <w:t xml:space="preserve"> para compilar. </w:t>
-      </w:r>
-      <w:r>
-        <w:sym w:font="Wingdings" w:char="F0E0"/>
-      </w:r>
-      <w:r>
-        <w:t xml:space="preserve"> </w:t>
-      </w:r>
-      <w:r>
-        <w:rPr>
-          <w:b/>
-        </w:rPr>
-        <w:t>Por hacer</w:t>
-      </w:r>
-    </w:p>
-    <w:p>
-      <w:pPr>
-        <w:jc w:val="both"/>
-      </w:pPr>
-      <w:r>
-        <w:t>Hay partes de la memoria que hasta no tener el código hecho, no puedo documentar obviamente:</w:t>
-      </w:r>
-    </w:p>
-    <w:p>
-      <w:pPr>
-        <w:pStyle w:val="Prrafodelista"/>
-        <w:numPr>
-          <w:ilvl w:val="0"/>
-          <w:numId w:val="9"/>
-        </w:numPr>
-        <w:jc w:val="both"/>
-      </w:pPr>
-      <w:r>
-        <w:t>Métodos creados (explicarlos</w:t>
-      </w:r>
-      <w:r>
-        <w:t xml:space="preserve"> cada uno que es lo que hace. El </w:t>
-      </w:r>
-      <w:proofErr w:type="spellStart"/>
-      <w:r>
-        <w:t>brief</w:t>
-      </w:r>
-      <w:proofErr w:type="spellEnd"/>
-      <w:r>
-        <w:t xml:space="preserve"> de la función por </w:t>
-      </w:r>
-      <w:proofErr w:type="spellStart"/>
-      <w:r>
-        <w:t>asi</w:t>
-      </w:r>
-      <w:proofErr w:type="spellEnd"/>
-      <w:r>
-        <w:t xml:space="preserve"> decirlo</w:t>
-      </w:r>
-      <w:r>
-        <w:t>)</w:t>
-      </w:r>
-      <w:r>
-        <w:t xml:space="preserve">. Dentro de un </w:t>
-      </w:r>
-      <w:proofErr w:type="spellStart"/>
-      <w:r>
-        <w:t>capitulo</w:t>
-      </w:r>
-      <w:proofErr w:type="spellEnd"/>
-      <w:r>
-        <w:t xml:space="preserve"> de desarrollo.</w:t>
+        <w:t>. Dentro de un capitulo de desarrollo.</w:t>
       </w:r>
     </w:p>
     <w:p>
@@ -5664,61 +4097,17 @@
           <w:szCs w:val="21"/>
           <w:shd w:val="clear" w:color="auto" w:fill="FFFFFF"/>
         </w:rPr>
-        <w:t xml:space="preserve">. El tema de los alias, tengo que mirarlo, porque si es fácil, puede mejorar los dibujos en según </w:t>
-      </w:r>
-      <w:proofErr w:type="spellStart"/>
-      <w:r>
-        <w:rPr>
-          <w:rFonts w:cstheme="minorHAnsi"/>
-          <w:color w:val="212121"/>
-          <w:sz w:val="21"/>
-          <w:szCs w:val="21"/>
-          <w:shd w:val="clear" w:color="auto" w:fill="FFFFFF"/>
-        </w:rPr>
-        <w:t>que</w:t>
-      </w:r>
-      <w:proofErr w:type="spellEnd"/>
-      <w:r>
-        <w:rPr>
-          <w:rFonts w:cstheme="minorHAnsi"/>
-          <w:color w:val="212121"/>
-          <w:sz w:val="21"/>
-          <w:szCs w:val="21"/>
-          <w:shd w:val="clear" w:color="auto" w:fill="FFFFFF"/>
-        </w:rPr>
-        <w:t xml:space="preserve"> casos </w:t>
-      </w:r>
-      <w:r>
-        <w:rPr>
-          <w:rFonts w:cstheme="minorHAnsi"/>
-          <w:color w:val="212121"/>
-          <w:sz w:val="21"/>
-          <w:szCs w:val="21"/>
-          <w:shd w:val="clear" w:color="auto" w:fill="FFFFFF"/>
-        </w:rPr>
-        <w:t xml:space="preserve">(habría que consultar con </w:t>
-      </w:r>
-      <w:proofErr w:type="spellStart"/>
-      <w:r>
-        <w:rPr>
-          <w:rFonts w:cstheme="minorHAnsi"/>
-          <w:color w:val="212121"/>
-          <w:sz w:val="21"/>
-          <w:szCs w:val="21"/>
-          <w:shd w:val="clear" w:color="auto" w:fill="FFFFFF"/>
-        </w:rPr>
-        <w:t>monica</w:t>
-      </w:r>
-      <w:proofErr w:type="spellEnd"/>
-      <w:r>
-        <w:rPr>
-          <w:rFonts w:cstheme="minorHAnsi"/>
-          <w:color w:val="212121"/>
-          <w:sz w:val="21"/>
-          <w:szCs w:val="21"/>
-          <w:shd w:val="clear" w:color="auto" w:fill="FFFFFF"/>
-        </w:rPr>
-        <w:t xml:space="preserve"> si realmente los químicos dibujan así las moléculas</w:t>
+        <w:t xml:space="preserve">. El tema de los alias, tengo que mirarlo, porque si es fácil, puede mejorar los dibujos en según que casos </w:t>
+      </w:r>
+      <w:r>
+        <w:rPr>
+          <w:rFonts w:cstheme="minorHAnsi"/>
+          <w:color w:val="212121"/>
+          <w:sz w:val="21"/>
+          <w:szCs w:val="21"/>
+          <w:shd w:val="clear" w:color="auto" w:fill="FFFFFF"/>
+        </w:rPr>
+        <w:t>(habría que consultar con monica si realmente los químicos dibujan así las moléculas</w:t>
       </w:r>
       <w:r>
         <w:rPr>
@@ -5775,29 +4164,7 @@
           <w:szCs w:val="21"/>
           <w:shd w:val="clear" w:color="auto" w:fill="FFFFFF"/>
         </w:rPr>
-        <w:t xml:space="preserve">¿El canonizado tiene que servir también para moléculas fuera de la organometalica, </w:t>
-      </w:r>
-      <w:proofErr w:type="spellStart"/>
-      <w:r>
-        <w:rPr>
-          <w:rFonts w:cstheme="minorHAnsi"/>
-          <w:color w:val="212121"/>
-          <w:sz w:val="21"/>
-          <w:szCs w:val="21"/>
-          <w:shd w:val="clear" w:color="auto" w:fill="FFFFFF"/>
-        </w:rPr>
-        <w:t>osea</w:t>
-      </w:r>
-      <w:proofErr w:type="spellEnd"/>
-      <w:r>
-        <w:rPr>
-          <w:rFonts w:cstheme="minorHAnsi"/>
-          <w:color w:val="212121"/>
-          <w:sz w:val="21"/>
-          <w:szCs w:val="21"/>
-          <w:shd w:val="clear" w:color="auto" w:fill="FFFFFF"/>
-        </w:rPr>
-        <w:t>, para cualquier molécula?</w:t>
+        <w:t>¿El canonizado tiene que servir también para moléculas fuera de la organometalica, osea, para cualquier molécula?</w:t>
       </w:r>
       <w:r>
         <w:rPr>
@@ -5890,29 +4257,7 @@
           <w:szCs w:val="21"/>
           <w:shd w:val="clear" w:color="auto" w:fill="FFFFFF"/>
         </w:rPr>
-        <w:t xml:space="preserve"> Vamos a asumir que tenemos un metal en el </w:t>
-      </w:r>
-      <w:proofErr w:type="spellStart"/>
-      <w:r>
-        <w:rPr>
-          <w:rFonts w:cstheme="minorHAnsi"/>
-          <w:color w:val="212121"/>
-          <w:sz w:val="21"/>
-          <w:szCs w:val="21"/>
-          <w:shd w:val="clear" w:color="auto" w:fill="FFFFFF"/>
-        </w:rPr>
-        <w:t>smiles</w:t>
-      </w:r>
-      <w:proofErr w:type="spellEnd"/>
-      <w:r>
-        <w:rPr>
-          <w:rFonts w:cstheme="minorHAnsi"/>
-          <w:color w:val="212121"/>
-          <w:sz w:val="21"/>
-          <w:szCs w:val="21"/>
-          <w:shd w:val="clear" w:color="auto" w:fill="FFFFFF"/>
-        </w:rPr>
-        <w:t xml:space="preserve"> para poder aplicar el algoritmo. Será otra regla para el canonizado.</w:t>
+        <w:t xml:space="preserve"> Vamos a asumir que tenemos un metal en el smiles para poder aplicar el algoritmo. Será otra regla para el canonizado.</w:t>
       </w:r>
     </w:p>
     <w:p>
@@ -5970,29 +4315,7 @@
           <w:szCs w:val="21"/>
           <w:shd w:val="clear" w:color="auto" w:fill="FFFFFF"/>
         </w:rPr>
-        <w:t xml:space="preserve"> regla del canonizado. En el caso de haber varios metales, cual pongo el 1º del SMILES (yo he pensado en el que sea más relevante químicamente, pero claro, no se </w:t>
-      </w:r>
-      <w:proofErr w:type="spellStart"/>
-      <w:r>
-        <w:rPr>
-          <w:rFonts w:cstheme="minorHAnsi"/>
-          <w:color w:val="212121"/>
-          <w:sz w:val="21"/>
-          <w:szCs w:val="21"/>
-          <w:shd w:val="clear" w:color="auto" w:fill="FFFFFF"/>
-        </w:rPr>
-        <w:t>cual</w:t>
-      </w:r>
-      <w:proofErr w:type="spellEnd"/>
-      <w:r>
-        <w:rPr>
-          <w:rFonts w:cstheme="minorHAnsi"/>
-          <w:color w:val="212121"/>
-          <w:sz w:val="21"/>
-          <w:szCs w:val="21"/>
-          <w:shd w:val="clear" w:color="auto" w:fill="FFFFFF"/>
-        </w:rPr>
-        <w:t xml:space="preserve"> es ese). </w:t>
+        <w:t xml:space="preserve"> regla del canonizado. En el caso de haber varios metales, cual pongo el 1º del SMILES (yo he pensado en el que sea más relevante químicamente, pero claro, no se cual es ese). </w:t>
       </w:r>
       <w:r>
         <w:rPr>
@@ -6022,29 +4345,7 @@
           <w:szCs w:val="21"/>
           <w:shd w:val="clear" w:color="auto" w:fill="FFFFFF"/>
         </w:rPr>
-        <w:t xml:space="preserve">No puedo dejar el primero que me encuentre porque eso haría que el </w:t>
-      </w:r>
-      <w:proofErr w:type="spellStart"/>
-      <w:r>
-        <w:rPr>
-          <w:rFonts w:cstheme="minorHAnsi"/>
-          <w:color w:val="212121"/>
-          <w:sz w:val="21"/>
-          <w:szCs w:val="21"/>
-          <w:shd w:val="clear" w:color="auto" w:fill="FFFFFF"/>
-        </w:rPr>
-        <w:t>smiles</w:t>
-      </w:r>
-      <w:proofErr w:type="spellEnd"/>
-      <w:r>
-        <w:rPr>
-          <w:rFonts w:cstheme="minorHAnsi"/>
-          <w:color w:val="212121"/>
-          <w:sz w:val="21"/>
-          <w:szCs w:val="21"/>
-          <w:shd w:val="clear" w:color="auto" w:fill="FFFFFF"/>
-        </w:rPr>
-        <w:t xml:space="preserve"> final dependiente del input y no queremos eso.</w:t>
+        <w:t>No puedo dejar el primero que me encuentre porque eso haría que el smiles final dependiente del input y no queremos eso.</w:t>
       </w:r>
     </w:p>
     <w:p>
@@ -6110,29 +4411,7 @@
           <w:szCs w:val="21"/>
           <w:shd w:val="clear" w:color="auto" w:fill="FFFFFF"/>
         </w:rPr>
-        <w:t xml:space="preserve">Si hay más de 1 metal, escogemos el que tiene mayor cantidad de </w:t>
-      </w:r>
-      <w:proofErr w:type="spellStart"/>
-      <w:r>
-        <w:rPr>
-          <w:rFonts w:cstheme="minorHAnsi"/>
-          <w:color w:val="212121"/>
-          <w:sz w:val="21"/>
-          <w:szCs w:val="21"/>
-          <w:shd w:val="clear" w:color="auto" w:fill="FFFFFF"/>
-        </w:rPr>
-        <w:t>subhijos</w:t>
-      </w:r>
-      <w:proofErr w:type="spellEnd"/>
-      <w:r>
-        <w:rPr>
-          <w:rFonts w:cstheme="minorHAnsi"/>
-          <w:color w:val="212121"/>
-          <w:sz w:val="21"/>
-          <w:szCs w:val="21"/>
-          <w:shd w:val="clear" w:color="auto" w:fill="FFFFFF"/>
-        </w:rPr>
-        <w:t xml:space="preserve"> (tamaño del árbol que se genera debajo suya). </w:t>
+        <w:t xml:space="preserve">Si hay más de 1 metal, escogemos el que tiene mayor cantidad de subhijos (tamaño del árbol que se genera debajo suya). </w:t>
       </w:r>
     </w:p>
     <w:p>
@@ -6159,73 +4438,7 @@
           <w:szCs w:val="21"/>
           <w:shd w:val="clear" w:color="auto" w:fill="FFFFFF"/>
         </w:rPr>
-        <w:t xml:space="preserve">Si todos los metales tienen el mismo </w:t>
-      </w:r>
-      <w:proofErr w:type="spellStart"/>
-      <w:r>
-        <w:rPr>
-          <w:rFonts w:cstheme="minorHAnsi"/>
-          <w:color w:val="212121"/>
-          <w:sz w:val="21"/>
-          <w:szCs w:val="21"/>
-          <w:shd w:val="clear" w:color="auto" w:fill="FFFFFF"/>
-        </w:rPr>
-        <w:t>numero</w:t>
-      </w:r>
-      <w:proofErr w:type="spellEnd"/>
-      <w:r>
-        <w:rPr>
-          <w:rFonts w:cstheme="minorHAnsi"/>
-          <w:color w:val="212121"/>
-          <w:sz w:val="21"/>
-          <w:szCs w:val="21"/>
-          <w:shd w:val="clear" w:color="auto" w:fill="FFFFFF"/>
-        </w:rPr>
-        <w:t xml:space="preserve"> de </w:t>
-      </w:r>
-      <w:proofErr w:type="spellStart"/>
-      <w:r>
-        <w:rPr>
-          <w:rFonts w:cstheme="minorHAnsi"/>
-          <w:color w:val="212121"/>
-          <w:sz w:val="21"/>
-          <w:szCs w:val="21"/>
-          <w:shd w:val="clear" w:color="auto" w:fill="FFFFFF"/>
-        </w:rPr>
-        <w:t>subhijos</w:t>
-      </w:r>
-      <w:proofErr w:type="spellEnd"/>
-      <w:r>
-        <w:rPr>
-          <w:rFonts w:cstheme="minorHAnsi"/>
-          <w:color w:val="212121"/>
-          <w:sz w:val="21"/>
-          <w:szCs w:val="21"/>
-          <w:shd w:val="clear" w:color="auto" w:fill="FFFFFF"/>
-        </w:rPr>
-        <w:t xml:space="preserve">. Escogemos el de mayor peso </w:t>
-      </w:r>
-      <w:proofErr w:type="spellStart"/>
-      <w:r>
-        <w:rPr>
-          <w:rFonts w:cstheme="minorHAnsi"/>
-          <w:color w:val="212121"/>
-          <w:sz w:val="21"/>
-          <w:szCs w:val="21"/>
-          <w:shd w:val="clear" w:color="auto" w:fill="FFFFFF"/>
-        </w:rPr>
-        <w:t>atomico</w:t>
-      </w:r>
-      <w:proofErr w:type="spellEnd"/>
-      <w:r>
-        <w:rPr>
-          <w:rFonts w:cstheme="minorHAnsi"/>
-          <w:color w:val="212121"/>
-          <w:sz w:val="21"/>
-          <w:szCs w:val="21"/>
-          <w:shd w:val="clear" w:color="auto" w:fill="FFFFFF"/>
-        </w:rPr>
-        <w:t>.</w:t>
+        <w:t>Si todos los metales tienen el mismo numero de subhijos. Escogemos el de mayor peso atomico.</w:t>
       </w:r>
     </w:p>
     <w:p>
@@ -6252,51 +4465,7 @@
           <w:szCs w:val="21"/>
           <w:shd w:val="clear" w:color="auto" w:fill="FFFFFF"/>
         </w:rPr>
-        <w:t xml:space="preserve">Para desempatar casos parecidos puedo hacer lo siguiente: monto un árbol usando como raíz uno de los metales, y compruebo cuantos </w:t>
-      </w:r>
-      <w:proofErr w:type="spellStart"/>
-      <w:r>
-        <w:rPr>
-          <w:rFonts w:cstheme="minorHAnsi"/>
-          <w:color w:val="212121"/>
-          <w:sz w:val="21"/>
-          <w:szCs w:val="21"/>
-          <w:shd w:val="clear" w:color="auto" w:fill="FFFFFF"/>
-        </w:rPr>
-        <w:t>subhijos</w:t>
-      </w:r>
-      <w:proofErr w:type="spellEnd"/>
-      <w:r>
-        <w:rPr>
-          <w:rFonts w:cstheme="minorHAnsi"/>
-          <w:color w:val="212121"/>
-          <w:sz w:val="21"/>
-          <w:szCs w:val="21"/>
-          <w:shd w:val="clear" w:color="auto" w:fill="FFFFFF"/>
-        </w:rPr>
-        <w:t xml:space="preserve"> tiene el otro metal. Hago lo mismo al revés. El que más </w:t>
-      </w:r>
-      <w:proofErr w:type="spellStart"/>
-      <w:r>
-        <w:rPr>
-          <w:rFonts w:cstheme="minorHAnsi"/>
-          <w:color w:val="212121"/>
-          <w:sz w:val="21"/>
-          <w:szCs w:val="21"/>
-          <w:shd w:val="clear" w:color="auto" w:fill="FFFFFF"/>
-        </w:rPr>
-        <w:t>subhijos</w:t>
-      </w:r>
-      <w:proofErr w:type="spellEnd"/>
-      <w:r>
-        <w:rPr>
-          <w:rFonts w:cstheme="minorHAnsi"/>
-          <w:color w:val="212121"/>
-          <w:sz w:val="21"/>
-          <w:szCs w:val="21"/>
-          <w:shd w:val="clear" w:color="auto" w:fill="FFFFFF"/>
-        </w:rPr>
-        <w:t xml:space="preserve"> tenga no habiendo sido usado como raíz será el más importante, y es el que usaré.</w:t>
+        <w:t>Para desempatar casos parecidos puedo hacer lo siguiente: monto un árbol usando como raíz uno de los metales, y compruebo cuantos subhijos tiene el otro metal. Hago lo mismo al revés. El que más subhijos tenga no habiendo sido usado como raíz será el más importante, y es el que usaré.</w:t>
       </w:r>
     </w:p>
     <w:p>
@@ -6315,93 +4484,15 @@
           <w:shd w:val="clear" w:color="auto" w:fill="FFFFFF"/>
         </w:rPr>
       </w:pPr>
-      <w:proofErr w:type="gramStart"/>
-      <w:r>
-        <w:rPr>
-          <w:rFonts w:cstheme="minorHAnsi"/>
-          <w:color w:val="212121"/>
-          <w:sz w:val="21"/>
-          <w:szCs w:val="21"/>
-          <w:shd w:val="clear" w:color="auto" w:fill="FFFFFF"/>
-        </w:rPr>
-        <w:t>Si</w:t>
-      </w:r>
-      <w:proofErr w:type="gramEnd"/>
-      <w:r>
-        <w:rPr>
-          <w:rFonts w:cstheme="minorHAnsi"/>
-          <w:color w:val="212121"/>
-          <w:sz w:val="21"/>
-          <w:szCs w:val="21"/>
-          <w:shd w:val="clear" w:color="auto" w:fill="FFFFFF"/>
-        </w:rPr>
-        <w:t xml:space="preserve"> aun así, ambos tienen el mismo </w:t>
-      </w:r>
-      <w:proofErr w:type="spellStart"/>
-      <w:r>
-        <w:rPr>
-          <w:rFonts w:cstheme="minorHAnsi"/>
-          <w:color w:val="212121"/>
-          <w:sz w:val="21"/>
-          <w:szCs w:val="21"/>
-          <w:shd w:val="clear" w:color="auto" w:fill="FFFFFF"/>
-        </w:rPr>
-        <w:t>numero</w:t>
-      </w:r>
-      <w:proofErr w:type="spellEnd"/>
-      <w:r>
-        <w:rPr>
-          <w:rFonts w:cstheme="minorHAnsi"/>
-          <w:color w:val="212121"/>
-          <w:sz w:val="21"/>
-          <w:szCs w:val="21"/>
-          <w:shd w:val="clear" w:color="auto" w:fill="FFFFFF"/>
-        </w:rPr>
-        <w:t xml:space="preserve"> de </w:t>
-      </w:r>
-      <w:proofErr w:type="spellStart"/>
-      <w:r>
-        <w:rPr>
-          <w:rFonts w:cstheme="minorHAnsi"/>
-          <w:color w:val="212121"/>
-          <w:sz w:val="21"/>
-          <w:szCs w:val="21"/>
-          <w:shd w:val="clear" w:color="auto" w:fill="FFFFFF"/>
-        </w:rPr>
-        <w:t>subhijos</w:t>
-      </w:r>
-      <w:proofErr w:type="spellEnd"/>
-      <w:r>
-        <w:rPr>
-          <w:rFonts w:cstheme="minorHAnsi"/>
-          <w:color w:val="212121"/>
-          <w:sz w:val="21"/>
-          <w:szCs w:val="21"/>
-          <w:shd w:val="clear" w:color="auto" w:fill="FFFFFF"/>
-        </w:rPr>
-        <w:t xml:space="preserve"> (muy raro esto), pero hay ramas en las que todo son carbonos y ramas en las que hay más cosas (nitrógenos por ejemplo) le daré prioridad a esto </w:t>
-      </w:r>
-      <w:proofErr w:type="spellStart"/>
-      <w:r>
-        <w:rPr>
-          <w:rFonts w:cstheme="minorHAnsi"/>
-          <w:color w:val="212121"/>
-          <w:sz w:val="21"/>
-          <w:szCs w:val="21"/>
-          <w:shd w:val="clear" w:color="auto" w:fill="FFFFFF"/>
-        </w:rPr>
-        <w:t>ultimo</w:t>
-      </w:r>
-      <w:proofErr w:type="spellEnd"/>
-      <w:r>
-        <w:rPr>
-          <w:rFonts w:cstheme="minorHAnsi"/>
-          <w:color w:val="212121"/>
-          <w:sz w:val="21"/>
-          <w:szCs w:val="21"/>
-          <w:shd w:val="clear" w:color="auto" w:fill="FFFFFF"/>
-        </w:rPr>
-        <w:t>.</w:t>
+      <w:r>
+        <w:rPr>
+          <w:rFonts w:cstheme="minorHAnsi"/>
+          <w:color w:val="212121"/>
+          <w:sz w:val="21"/>
+          <w:szCs w:val="21"/>
+          <w:shd w:val="clear" w:color="auto" w:fill="FFFFFF"/>
+        </w:rPr>
+        <w:t>Si aun así, ambos tienen el mismo numero de subhijos (muy raro esto), pero hay ramas en las que todo son carbonos y ramas en las que hay más cosas (nitrógenos por ejemplo) le daré prioridad a esto ultimo.</w:t>
       </w:r>
       <w:r>
         <w:rPr>
@@ -6438,51 +4529,7 @@
           <w:szCs w:val="21"/>
           <w:shd w:val="clear" w:color="auto" w:fill="FFFFFF"/>
         </w:rPr>
-        <w:t xml:space="preserve">Si todo es exactamente igual, hay dos metales iguales (mismo </w:t>
-      </w:r>
-      <w:proofErr w:type="spellStart"/>
-      <w:r>
-        <w:rPr>
-          <w:rFonts w:cstheme="minorHAnsi"/>
-          <w:color w:val="212121"/>
-          <w:sz w:val="21"/>
-          <w:szCs w:val="21"/>
-          <w:shd w:val="clear" w:color="auto" w:fill="FFFFFF"/>
-        </w:rPr>
-        <w:t>atomo</w:t>
-      </w:r>
-      <w:proofErr w:type="spellEnd"/>
-      <w:r>
-        <w:rPr>
-          <w:rFonts w:cstheme="minorHAnsi"/>
-          <w:color w:val="212121"/>
-          <w:sz w:val="21"/>
-          <w:szCs w:val="21"/>
-          <w:shd w:val="clear" w:color="auto" w:fill="FFFFFF"/>
-        </w:rPr>
-        <w:t xml:space="preserve"> y </w:t>
-      </w:r>
-      <w:proofErr w:type="spellStart"/>
-      <w:r>
-        <w:rPr>
-          <w:rFonts w:cstheme="minorHAnsi"/>
-          <w:color w:val="212121"/>
-          <w:sz w:val="21"/>
-          <w:szCs w:val="21"/>
-          <w:shd w:val="clear" w:color="auto" w:fill="FFFFFF"/>
-        </w:rPr>
-        <w:t>subhijos</w:t>
-      </w:r>
-      <w:proofErr w:type="spellEnd"/>
-      <w:r>
-        <w:rPr>
-          <w:rFonts w:cstheme="minorHAnsi"/>
-          <w:color w:val="212121"/>
-          <w:sz w:val="21"/>
-          <w:szCs w:val="21"/>
-          <w:shd w:val="clear" w:color="auto" w:fill="FFFFFF"/>
-        </w:rPr>
-        <w:t xml:space="preserve"> y todos esos hijos son los mismos) lo más probable es que sea una molécula simétrica, por lo que no importa mucho el orden, o lo dejo como caso aislado.</w:t>
+        <w:t>Si todo es exactamente igual, hay dos metales iguales (mismo atomo y subhijos y todos esos hijos son los mismos) lo más probable es que sea una molécula simétrica, por lo que no importa mucho el orden, o lo dejo como caso aislado.</w:t>
       </w:r>
     </w:p>
     <w:p>
@@ -6546,51 +4593,7 @@
           <w:szCs w:val="21"/>
           <w:shd w:val="clear" w:color="auto" w:fill="FFFFFF"/>
         </w:rPr>
-        <w:t xml:space="preserve">Crear un nuevo formato </w:t>
-      </w:r>
-      <w:proofErr w:type="spellStart"/>
-      <w:r>
-        <w:rPr>
-          <w:rFonts w:cstheme="minorHAnsi"/>
-          <w:color w:val="212121"/>
-          <w:sz w:val="21"/>
-          <w:szCs w:val="21"/>
-          <w:shd w:val="clear" w:color="auto" w:fill="FFFFFF"/>
-        </w:rPr>
-        <w:t>pOutFormat</w:t>
-      </w:r>
-      <w:proofErr w:type="spellEnd"/>
-      <w:r>
-        <w:rPr>
-          <w:rFonts w:cstheme="minorHAnsi"/>
-          <w:color w:val="212121"/>
-          <w:sz w:val="21"/>
-          <w:szCs w:val="21"/>
-          <w:shd w:val="clear" w:color="auto" w:fill="FFFFFF"/>
-        </w:rPr>
-        <w:t xml:space="preserve"> igual que “can” o “</w:t>
-      </w:r>
-      <w:proofErr w:type="spellStart"/>
-      <w:r>
-        <w:rPr>
-          <w:rFonts w:cstheme="minorHAnsi"/>
-          <w:color w:val="212121"/>
-          <w:sz w:val="21"/>
-          <w:szCs w:val="21"/>
-          <w:shd w:val="clear" w:color="auto" w:fill="FFFFFF"/>
-        </w:rPr>
-        <w:t>smiles</w:t>
-      </w:r>
-      <w:proofErr w:type="spellEnd"/>
-      <w:r>
-        <w:rPr>
-          <w:rFonts w:cstheme="minorHAnsi"/>
-          <w:color w:val="212121"/>
-          <w:sz w:val="21"/>
-          <w:szCs w:val="21"/>
-          <w:shd w:val="clear" w:color="auto" w:fill="FFFFFF"/>
-        </w:rPr>
-        <w:t xml:space="preserve">” que se pueda invocar con una </w:t>
+        <w:t xml:space="preserve">Crear un nuevo formato pOutFormat igual que “can” o “smiles” que se pueda invocar con una </w:t>
       </w:r>
       <w:r>
         <w:rPr>
@@ -6610,29 +4613,7 @@
           <w:szCs w:val="21"/>
           <w:shd w:val="clear" w:color="auto" w:fill="FFFFFF"/>
         </w:rPr>
-        <w:t xml:space="preserve"> en la línea de ordenes tipo &lt;-</w:t>
-      </w:r>
-      <w:proofErr w:type="spellStart"/>
-      <w:r>
-        <w:rPr>
-          <w:rFonts w:cstheme="minorHAnsi"/>
-          <w:color w:val="212121"/>
-          <w:sz w:val="21"/>
-          <w:szCs w:val="21"/>
-          <w:shd w:val="clear" w:color="auto" w:fill="FFFFFF"/>
-        </w:rPr>
-        <w:t>ocanogm</w:t>
-      </w:r>
-      <w:proofErr w:type="spellEnd"/>
-      <w:r>
-        <w:rPr>
-          <w:rFonts w:cstheme="minorHAnsi"/>
-          <w:color w:val="212121"/>
-          <w:sz w:val="21"/>
-          <w:szCs w:val="21"/>
-          <w:shd w:val="clear" w:color="auto" w:fill="FFFFFF"/>
-        </w:rPr>
-        <w:t>&gt;.</w:t>
+        <w:t xml:space="preserve"> en la línea de ordenes tipo &lt;-ocanogm&gt;.</w:t>
       </w:r>
     </w:p>
     <w:p>
@@ -6661,7 +4642,6 @@
         </w:rPr>
         <w:t>¿</w:t>
       </w:r>
-      <w:proofErr w:type="spellStart"/>
       <w:r>
         <w:rPr>
           <w:rFonts w:cstheme="minorHAnsi"/>
@@ -6672,51 +4652,16 @@
         </w:rPr>
         <w:t>Que</w:t>
       </w:r>
-      <w:proofErr w:type="spellEnd"/>
-      <w:r>
-        <w:rPr>
-          <w:rFonts w:cstheme="minorHAnsi"/>
-          <w:color w:val="212121"/>
-          <w:sz w:val="21"/>
-          <w:szCs w:val="21"/>
-          <w:shd w:val="clear" w:color="auto" w:fill="FFFFFF"/>
-        </w:rPr>
-        <w:t xml:space="preserve"> se haga internamente la canonización cuando se quiera una salida en </w:t>
-      </w:r>
-      <w:proofErr w:type="spellStart"/>
-      <w:r>
-        <w:rPr>
-          <w:rFonts w:cstheme="minorHAnsi"/>
-          <w:color w:val="212121"/>
-          <w:sz w:val="21"/>
-          <w:szCs w:val="21"/>
-          <w:shd w:val="clear" w:color="auto" w:fill="FFFFFF"/>
-        </w:rPr>
-        <w:t>svg</w:t>
-      </w:r>
-      <w:proofErr w:type="spellEnd"/>
-      <w:r>
-        <w:rPr>
-          <w:rFonts w:cstheme="minorHAnsi"/>
-          <w:color w:val="212121"/>
-          <w:sz w:val="21"/>
-          <w:szCs w:val="21"/>
-          <w:shd w:val="clear" w:color="auto" w:fill="FFFFFF"/>
-        </w:rPr>
-        <w:t xml:space="preserve">, y que muestre el SMILES canónico por </w:t>
-      </w:r>
-      <w:proofErr w:type="spellStart"/>
-      <w:r>
-        <w:rPr>
-          <w:rFonts w:cstheme="minorHAnsi"/>
-          <w:color w:val="212121"/>
-          <w:sz w:val="21"/>
-          <w:szCs w:val="21"/>
-          <w:shd w:val="clear" w:color="auto" w:fill="FFFFFF"/>
-        </w:rPr>
-        <w:t>cout</w:t>
-      </w:r>
-      <w:proofErr w:type="spellEnd"/>
+      <w:r>
+        <w:rPr>
+          <w:rFonts w:cstheme="minorHAnsi"/>
+          <w:color w:val="212121"/>
+          <w:sz w:val="21"/>
+          <w:szCs w:val="21"/>
+          <w:shd w:val="clear" w:color="auto" w:fill="FFFFFF"/>
+        </w:rPr>
+        <w:t xml:space="preserve"> se haga internamente la canonización cuando se quiera una salida en svg, y que muestre el SMILES canónico por cout</w:t>
+      </w:r>
       <w:r>
         <w:rPr>
           <w:rFonts w:cstheme="minorHAnsi"/>
@@ -6783,63 +4728,7 @@
           <w:szCs w:val="21"/>
           <w:shd w:val="clear" w:color="auto" w:fill="FFFFFF"/>
         </w:rPr>
-        <w:t xml:space="preserve">en un </w:t>
-      </w:r>
-      <w:proofErr w:type="gramStart"/>
-      <w:r>
-        <w:rPr>
-          <w:rFonts w:cstheme="minorHAnsi"/>
-          <w:color w:val="212121"/>
-          <w:sz w:val="21"/>
-          <w:szCs w:val="21"/>
-          <w:shd w:val="clear" w:color="auto" w:fill="FFFFFF"/>
-        </w:rPr>
-        <w:t>fichero .</w:t>
-      </w:r>
-      <w:proofErr w:type="spellStart"/>
-      <w:r>
-        <w:rPr>
-          <w:rFonts w:cstheme="minorHAnsi"/>
-          <w:color w:val="212121"/>
-          <w:sz w:val="21"/>
-          <w:szCs w:val="21"/>
-          <w:shd w:val="clear" w:color="auto" w:fill="FFFFFF"/>
-        </w:rPr>
-        <w:t>smi</w:t>
-      </w:r>
-      <w:proofErr w:type="spellEnd"/>
-      <w:proofErr w:type="gramEnd"/>
-      <w:r>
-        <w:rPr>
-          <w:rFonts w:cstheme="minorHAnsi"/>
-          <w:color w:val="212121"/>
-          <w:sz w:val="21"/>
-          <w:szCs w:val="21"/>
-          <w:shd w:val="clear" w:color="auto" w:fill="FFFFFF"/>
-        </w:rPr>
-        <w:t xml:space="preserve">. Y luego manualmente hacer los dibujos que uno quiera en </w:t>
-      </w:r>
-      <w:proofErr w:type="spellStart"/>
-      <w:r>
-        <w:rPr>
-          <w:rFonts w:cstheme="minorHAnsi"/>
-          <w:color w:val="212121"/>
-          <w:sz w:val="21"/>
-          <w:szCs w:val="21"/>
-          <w:shd w:val="clear" w:color="auto" w:fill="FFFFFF"/>
-        </w:rPr>
-        <w:t>svg</w:t>
-      </w:r>
-      <w:proofErr w:type="spellEnd"/>
-      <w:r>
-        <w:rPr>
-          <w:rFonts w:cstheme="minorHAnsi"/>
-          <w:color w:val="212121"/>
-          <w:sz w:val="21"/>
-          <w:szCs w:val="21"/>
-          <w:shd w:val="clear" w:color="auto" w:fill="FFFFFF"/>
-        </w:rPr>
-        <w:t xml:space="preserve">. </w:t>
+        <w:t xml:space="preserve">en un fichero .smi. Y luego manualmente hacer los dibujos que uno quiera en svg. </w:t>
       </w:r>
     </w:p>
     <w:p>
@@ -6889,20 +4778,8 @@
           <w:szCs w:val="21"/>
           <w:shd w:val="clear" w:color="auto" w:fill="FFFFFF"/>
         </w:rPr>
-        <w:t xml:space="preserve">Esto sería lo mejor, deja más libertad al usuario para que haga lo que quiera. Puedes tener tu </w:t>
-      </w:r>
-      <w:proofErr w:type="spellStart"/>
-      <w:r>
-        <w:rPr>
-          <w:rFonts w:cstheme="minorHAnsi"/>
-          <w:color w:val="212121"/>
-          <w:sz w:val="21"/>
-          <w:szCs w:val="21"/>
-          <w:shd w:val="clear" w:color="auto" w:fill="FFFFFF"/>
-        </w:rPr>
-        <w:t>dataset</w:t>
-      </w:r>
-      <w:proofErr w:type="spellEnd"/>
+        <w:t>Esto sería lo mejor, deja más libertad al usuario para que haga lo que quiera. Puedes tener tu dataset</w:t>
+      </w:r>
       <w:r>
         <w:rPr>
           <w:rFonts w:cstheme="minorHAnsi"/>
@@ -6981,29 +4858,7 @@
           <w:szCs w:val="21"/>
           <w:shd w:val="clear" w:color="auto" w:fill="FFFFFF"/>
         </w:rPr>
-        <w:t xml:space="preserve">Esto es lo mejor, además porque si lo hago internamente, </w:t>
-      </w:r>
-      <w:proofErr w:type="spellStart"/>
-      <w:r>
-        <w:rPr>
-          <w:rFonts w:cstheme="minorHAnsi"/>
-          <w:color w:val="212121"/>
-          <w:sz w:val="21"/>
-          <w:szCs w:val="21"/>
-          <w:shd w:val="clear" w:color="auto" w:fill="FFFFFF"/>
-        </w:rPr>
-        <w:t>deberia</w:t>
-      </w:r>
-      <w:proofErr w:type="spellEnd"/>
-      <w:r>
-        <w:rPr>
-          <w:rFonts w:cstheme="minorHAnsi"/>
-          <w:color w:val="212121"/>
-          <w:sz w:val="21"/>
-          <w:szCs w:val="21"/>
-          <w:shd w:val="clear" w:color="auto" w:fill="FFFFFF"/>
-        </w:rPr>
-        <w:t xml:space="preserve"> volver a montar todas las estructuras de datos de la molécula en base al nuevo SMILES, y</w:t>
+        <w:t>Esto es lo mejor, además porque si lo hago internamente, deberia volver a montar todas las estructuras de datos de la molécula en base al nuevo SMILES, y</w:t>
       </w:r>
       <w:r>
         <w:rPr>
@@ -7063,61 +4918,13 @@
         <w:t>Para realmente probar la canonización, h</w:t>
       </w:r>
       <w:r>
-        <w:t xml:space="preserve">e pensado en crearme varios </w:t>
-      </w:r>
-      <w:proofErr w:type="spellStart"/>
-      <w:r>
-        <w:t>dataset</w:t>
-      </w:r>
-      <w:proofErr w:type="spellEnd"/>
-      <w:r>
-        <w:t xml:space="preserve"> (del </w:t>
-      </w:r>
-      <w:proofErr w:type="spellStart"/>
-      <w:r>
-        <w:t>dataset</w:t>
-      </w:r>
-      <w:proofErr w:type="spellEnd"/>
-      <w:r>
-        <w:t xml:space="preserve"> que tengo) con los </w:t>
-      </w:r>
-      <w:proofErr w:type="spellStart"/>
-      <w:r>
-        <w:t>at</w:t>
-      </w:r>
-      <w:r>
-        <w:t>omos</w:t>
-      </w:r>
-      <w:proofErr w:type="spellEnd"/>
-      <w:r>
-        <w:t xml:space="preserve"> </w:t>
-      </w:r>
-      <w:proofErr w:type="spellStart"/>
-      <w:r>
-        <w:t>randomizados</w:t>
-      </w:r>
-      <w:proofErr w:type="spellEnd"/>
-      <w:r>
-        <w:t xml:space="preserve"> y ver si dan el mismo resultado</w:t>
-      </w:r>
-      <w:r>
-        <w:t>. (</w:t>
-      </w:r>
-      <w:proofErr w:type="gramStart"/>
-      <w:r>
-        <w:t xml:space="preserve">esto lo puedo meter en el apartado de </w:t>
-      </w:r>
-      <w:proofErr w:type="spellStart"/>
-      <w:r>
-        <w:t>tests</w:t>
-      </w:r>
-      <w:proofErr w:type="spellEnd"/>
-      <w:r>
-        <w:t>?</w:t>
-      </w:r>
-      <w:proofErr w:type="gramEnd"/>
-      <w:r>
-        <w:t>)</w:t>
+        <w:t>e pensado en crearme varios dataset (del dataset que tengo) con los at</w:t>
+      </w:r>
+      <w:r>
+        <w:t>omos randomizados y ver si dan el mismo resultado</w:t>
+      </w:r>
+      <w:r>
+        <w:t>. (esto lo puedo meter en el apartado de tests?)</w:t>
       </w:r>
     </w:p>
     <w:p>
@@ -7347,15 +5154,7 @@
         <w:jc w:val="both"/>
       </w:pPr>
       <w:r>
-        <w:t xml:space="preserve">Hacer los </w:t>
-      </w:r>
-      <w:proofErr w:type="spellStart"/>
-      <w:r>
-        <w:t>testing</w:t>
-      </w:r>
-      <w:proofErr w:type="spellEnd"/>
-      <w:r>
-        <w:t xml:space="preserve"> mencionados</w:t>
+        <w:t>Hacer los testing mencionados</w:t>
       </w:r>
     </w:p>
     <w:p>
@@ -7388,15 +5187,7 @@
         <w:t>M</w:t>
       </w:r>
       <w:r>
-        <w:t>etodología de trabajo (</w:t>
-      </w:r>
-      <w:proofErr w:type="spellStart"/>
-      <w:r>
-        <w:t>agil</w:t>
-      </w:r>
-      <w:proofErr w:type="spellEnd"/>
-      <w:r>
-        <w:t xml:space="preserve">) y planificación temporal </w:t>
+        <w:t xml:space="preserve">etodología de trabajo (agil) y planificación temporal </w:t>
       </w:r>
       <w:r>
         <w:sym w:font="Wingdings" w:char="F0E0"/>
@@ -7496,23 +5287,7 @@
         <w:jc w:val="both"/>
       </w:pPr>
       <w:r>
-        <w:t xml:space="preserve">Apéndice tipo manual usuario de cómo utilizo visual </w:t>
-      </w:r>
-      <w:proofErr w:type="spellStart"/>
-      <w:r>
-        <w:t>studio</w:t>
-      </w:r>
-      <w:proofErr w:type="spellEnd"/>
-      <w:r>
-        <w:t xml:space="preserve"> </w:t>
-      </w:r>
-      <w:proofErr w:type="spellStart"/>
-      <w:r>
-        <w:t>c++</w:t>
-      </w:r>
-      <w:proofErr w:type="spellEnd"/>
-      <w:r>
-        <w:t xml:space="preserve"> para compilar. </w:t>
+        <w:t xml:space="preserve">Apéndice tipo manual usuario de cómo utilizo visual studio c++ para compilar. </w:t>
       </w:r>
       <w:r>
         <w:sym w:font="Wingdings" w:char="F0E0"/>
@@ -7818,86 +5593,8 @@
           <w:szCs w:val="21"/>
           <w:shd w:val="clear" w:color="auto" w:fill="FFFFFF"/>
         </w:rPr>
-        <w:t xml:space="preserve">El tema de los alias: </w:t>
-      </w:r>
-      <w:proofErr w:type="spellStart"/>
-      <w:r>
-        <w:rPr>
-          <w:rFonts w:cstheme="minorHAnsi"/>
-          <w:color w:val="212121"/>
-          <w:sz w:val="21"/>
-          <w:szCs w:val="21"/>
-          <w:shd w:val="clear" w:color="auto" w:fill="FFFFFF"/>
-        </w:rPr>
-        <w:t>openbabel</w:t>
-      </w:r>
-      <w:proofErr w:type="spellEnd"/>
-      <w:r>
-        <w:rPr>
-          <w:rFonts w:cstheme="minorHAnsi"/>
-          <w:color w:val="212121"/>
-          <w:sz w:val="21"/>
-          <w:szCs w:val="21"/>
-          <w:shd w:val="clear" w:color="auto" w:fill="FFFFFF"/>
-        </w:rPr>
-        <w:t xml:space="preserve"> ya hace eso, con la </w:t>
-      </w:r>
-      <w:proofErr w:type="spellStart"/>
-      <w:r>
-        <w:rPr>
-          <w:rFonts w:cstheme="minorHAnsi"/>
-          <w:color w:val="212121"/>
-          <w:sz w:val="21"/>
-          <w:szCs w:val="21"/>
-          <w:shd w:val="clear" w:color="auto" w:fill="FFFFFF"/>
-        </w:rPr>
-        <w:t>opcion</w:t>
-      </w:r>
-      <w:proofErr w:type="spellEnd"/>
-      <w:r>
-        <w:rPr>
-          <w:rFonts w:cstheme="minorHAnsi"/>
-          <w:color w:val="212121"/>
-          <w:sz w:val="21"/>
-          <w:szCs w:val="21"/>
-          <w:shd w:val="clear" w:color="auto" w:fill="FFFFFF"/>
-        </w:rPr>
-        <w:t xml:space="preserve"> de --</w:t>
-      </w:r>
-      <w:proofErr w:type="spellStart"/>
-      <w:r>
-        <w:rPr>
-          <w:rFonts w:cstheme="minorHAnsi"/>
-          <w:color w:val="212121"/>
-          <w:sz w:val="21"/>
-          <w:szCs w:val="21"/>
-          <w:shd w:val="clear" w:color="auto" w:fill="FFFFFF"/>
-        </w:rPr>
-        <w:t>genalias</w:t>
-      </w:r>
-      <w:proofErr w:type="spellEnd"/>
-      <w:r>
-        <w:rPr>
-          <w:rFonts w:cstheme="minorHAnsi"/>
-          <w:color w:val="212121"/>
-          <w:sz w:val="21"/>
-          <w:szCs w:val="21"/>
-          <w:shd w:val="clear" w:color="auto" w:fill="FFFFFF"/>
-        </w:rPr>
-        <w:t xml:space="preserve"> -</w:t>
-      </w:r>
-      <w:proofErr w:type="spellStart"/>
-      <w:r>
-        <w:rPr>
-          <w:rFonts w:cstheme="minorHAnsi"/>
-          <w:color w:val="212121"/>
-          <w:sz w:val="21"/>
-          <w:szCs w:val="21"/>
-          <w:shd w:val="clear" w:color="auto" w:fill="FFFFFF"/>
-        </w:rPr>
-        <w:t>xA</w:t>
-      </w:r>
-      <w:proofErr w:type="spellEnd"/>
+        <w:t>El tema de los alias: openbabel ya hace eso, con la opcion de --genalias -xA</w:t>
+      </w:r>
       <w:r>
         <w:rPr>
           <w:rFonts w:cstheme="minorHAnsi"/>
@@ -8009,29 +5706,7 @@
           <w:szCs w:val="21"/>
           <w:shd w:val="clear" w:color="auto" w:fill="FFFFFF"/>
         </w:rPr>
-        <w:t xml:space="preserve">En los fundamentos teóricos no se muy bien que poner. He tenido que leer tantas cosas de química que no sé </w:t>
-      </w:r>
-      <w:proofErr w:type="spellStart"/>
-      <w:r>
-        <w:rPr>
-          <w:rFonts w:cstheme="minorHAnsi"/>
-          <w:color w:val="212121"/>
-          <w:sz w:val="21"/>
-          <w:szCs w:val="21"/>
-          <w:shd w:val="clear" w:color="auto" w:fill="FFFFFF"/>
-        </w:rPr>
-        <w:t>que</w:t>
-      </w:r>
-      <w:proofErr w:type="spellEnd"/>
-      <w:r>
-        <w:rPr>
-          <w:rFonts w:cstheme="minorHAnsi"/>
-          <w:color w:val="212121"/>
-          <w:sz w:val="21"/>
-          <w:szCs w:val="21"/>
-          <w:shd w:val="clear" w:color="auto" w:fill="FFFFFF"/>
-        </w:rPr>
-        <w:t xml:space="preserve"> merece la pena </w:t>
+        <w:t xml:space="preserve">En los fundamentos teóricos no se muy bien que poner. He tenido que leer tantas cosas de química que no sé que merece la pena </w:t>
       </w:r>
       <w:r>
         <w:rPr>
@@ -8117,29 +5792,7 @@
           <w:szCs w:val="21"/>
           <w:shd w:val="clear" w:color="auto" w:fill="FFFFFF"/>
         </w:rPr>
-        <w:t xml:space="preserve">Pedirle a </w:t>
-      </w:r>
-      <w:proofErr w:type="spellStart"/>
-      <w:r>
-        <w:rPr>
-          <w:rFonts w:cstheme="minorHAnsi"/>
-          <w:color w:val="212121"/>
-          <w:sz w:val="21"/>
-          <w:szCs w:val="21"/>
-          <w:shd w:val="clear" w:color="auto" w:fill="FFFFFF"/>
-        </w:rPr>
-        <w:t>monica</w:t>
-      </w:r>
-      <w:proofErr w:type="spellEnd"/>
-      <w:r>
-        <w:rPr>
-          <w:rFonts w:cstheme="minorHAnsi"/>
-          <w:color w:val="212121"/>
-          <w:sz w:val="21"/>
-          <w:szCs w:val="21"/>
-          <w:shd w:val="clear" w:color="auto" w:fill="FFFFFF"/>
-        </w:rPr>
-        <w:t xml:space="preserve"> si puede hacer una captura de pantalla de la herramienta con la que hace los bocetos de las moléculas mientras pinta alguna</w:t>
+        <w:t>Pedirle a monica si puede hacer una captura de pantalla de la herramienta con la que hace los bocetos de las moléculas mientras pinta alguna</w:t>
       </w:r>
       <w:r>
         <w:rPr>
@@ -8291,15 +5944,7 @@
         <w:jc w:val="both"/>
       </w:pPr>
       <w:r>
-        <w:t>Estudiar metodología de trabajo (</w:t>
-      </w:r>
-      <w:proofErr w:type="spellStart"/>
-      <w:r>
-        <w:t>agil</w:t>
-      </w:r>
-      <w:proofErr w:type="spellEnd"/>
-      <w:r>
-        <w:t xml:space="preserve">) y planificación temporal </w:t>
+        <w:t xml:space="preserve">Estudiar metodología de trabajo (agil) y planificación temporal </w:t>
       </w:r>
       <w:r>
         <w:sym w:font="Wingdings" w:char="F0E0"/>
@@ -8466,23 +6111,7 @@
         <w:t>Esto está bien</w:t>
       </w:r>
       <w:r>
-        <w:t xml:space="preserve">, pero tengo que modificar ese </w:t>
-      </w:r>
-      <w:proofErr w:type="spellStart"/>
-      <w:r>
-        <w:t>capitulo</w:t>
-      </w:r>
-      <w:proofErr w:type="spellEnd"/>
-      <w:r>
-        <w:t xml:space="preserve"> y añadirle la </w:t>
-      </w:r>
-      <w:proofErr w:type="spellStart"/>
-      <w:r>
-        <w:t>seccion</w:t>
-      </w:r>
-      <w:proofErr w:type="spellEnd"/>
-      <w:r>
-        <w:t xml:space="preserve"> de implementación, explicando algunas cosas de los algoritmos.</w:t>
+        <w:t>, pero tengo que modificar ese capitulo y añadirle la seccion de implementación, explicando algunas cosas de los algoritmos.</w:t>
       </w:r>
       <w:r>
         <w:rPr>
@@ -8612,13 +6241,8 @@
         <w:jc w:val="both"/>
       </w:pPr>
       <w:r>
-        <w:t xml:space="preserve">Apartado de </w:t>
-      </w:r>
-      <w:proofErr w:type="spellStart"/>
-      <w:r>
-        <w:t>testing</w:t>
-      </w:r>
-      <w:proofErr w:type="spellEnd"/>
+        <w:t>Apartado de testing</w:t>
+      </w:r>
       <w:r>
         <w:rPr>
           <w:b/>
@@ -8635,8 +6259,10 @@
         <w:rPr>
           <w:b/>
         </w:rPr>
-        <w:t xml:space="preserve"> Por hacer</w:t>
-      </w:r>
+        <w:t xml:space="preserve"> Hecho</w:t>
+      </w:r>
+      <w:bookmarkStart w:id="0" w:name="_GoBack"/>
+      <w:bookmarkEnd w:id="0"/>
     </w:p>
     <w:p>
       <w:pPr>
@@ -8676,23 +6302,7 @@
         <w:jc w:val="both"/>
       </w:pPr>
       <w:r>
-        <w:t xml:space="preserve">Apéndice tipo manual usuario de cómo utilizo visual </w:t>
-      </w:r>
-      <w:proofErr w:type="spellStart"/>
-      <w:r>
-        <w:t>studio</w:t>
-      </w:r>
-      <w:proofErr w:type="spellEnd"/>
-      <w:r>
-        <w:t xml:space="preserve"> </w:t>
-      </w:r>
-      <w:proofErr w:type="spellStart"/>
-      <w:r>
-        <w:t>c++</w:t>
-      </w:r>
-      <w:proofErr w:type="spellEnd"/>
-      <w:r>
-        <w:t xml:space="preserve"> para compilar. </w:t>
+        <w:t xml:space="preserve">Apéndice tipo manual usuario de cómo utilizo visual studio c++ para compilar. </w:t>
       </w:r>
       <w:r>
         <w:sym w:font="Wingdings" w:char="F0E0"/>
@@ -8792,15 +6402,7 @@
         <w:jc w:val="both"/>
       </w:pPr>
       <w:r>
-        <w:t xml:space="preserve">Seguramente no habrá más reuniones a través de </w:t>
-      </w:r>
-      <w:proofErr w:type="spellStart"/>
-      <w:r>
-        <w:t>Meet</w:t>
-      </w:r>
-      <w:proofErr w:type="spellEnd"/>
-      <w:r>
-        <w:t>. Ir pidiendo revisiones de la memoria por correo.</w:t>
+        <w:t>Seguramente no habrá más reuniones a través de Meet. Ir pidiendo revisiones de la memoria por correo.</w:t>
       </w:r>
       <w:r>
         <w:t xml:space="preserve"> </w:t>
@@ -10555,6 +8157,17 @@
       <w:color w:val="808080"/>
     </w:rPr>
   </w:style>
+  <w:style w:type="character" w:styleId="Hipervnculo">
+    <w:name w:val="Hyperlink"/>
+    <w:basedOn w:val="Fuentedeprrafopredeter"/>
+    <w:uiPriority w:val="99"/>
+    <w:unhideWhenUsed/>
+    <w:rsid w:val="00A27E43"/>
+    <w:rPr>
+      <w:color w:val="0563C1" w:themeColor="hyperlink"/>
+      <w:u w:val="single"/>
+    </w:rPr>
+  </w:style>
 </w:styles>
 </file>
 

</xml_diff>